<commit_message>
Updates for future needs and info with FAQ on thesis
</commit_message>
<xml_diff>
--- a/FAQ/FAQ Master Thesis.docx
+++ b/FAQ/FAQ Master Thesis.docx
@@ -93,8 +93,8 @@
               <w:rFonts w:asciiTheme="majorHAnsi" w:eastAsiaTheme="majorEastAsia" w:hAnsiTheme="majorHAnsi" w:cstheme="majorBidi"/>
               <w:caps/>
               <w:color w:val="156082" w:themeColor="accent1"/>
-              <w:sz w:val="72"/>
-              <w:szCs w:val="72"/>
+              <w:sz w:val="56"/>
+              <w:szCs w:val="56"/>
             </w:rPr>
             <w:alias w:val="Titolo"/>
             <w:tag w:val=""/>
@@ -105,12 +105,6 @@
             <w:dataBinding w:prefixMappings="xmlns:ns0='http://purl.org/dc/elements/1.1/' xmlns:ns1='http://schemas.openxmlformats.org/package/2006/metadata/core-properties' " w:xpath="/ns1:coreProperties[1]/ns0:title[1]" w:storeItemID="{6C3C8BC8-F283-45AE-878A-BAB7291924A1}"/>
             <w:text/>
           </w:sdtPr>
-          <w:sdtEndPr>
-            <w:rPr>
-              <w:sz w:val="80"/>
-              <w:szCs w:val="80"/>
-            </w:rPr>
-          </w:sdtEndPr>
           <w:sdtContent>
             <w:p>
               <w:pPr>
@@ -125,8 +119,8 @@
                   <w:rFonts w:asciiTheme="majorHAnsi" w:eastAsiaTheme="majorEastAsia" w:hAnsiTheme="majorHAnsi" w:cstheme="majorBidi"/>
                   <w:caps/>
                   <w:color w:val="156082" w:themeColor="accent1"/>
-                  <w:sz w:val="80"/>
-                  <w:szCs w:val="80"/>
+                  <w:sz w:val="56"/>
+                  <w:szCs w:val="56"/>
                 </w:rPr>
               </w:pPr>
               <w:r>
@@ -134,8 +128,8 @@
                   <w:rFonts w:asciiTheme="majorHAnsi" w:eastAsiaTheme="majorEastAsia" w:hAnsiTheme="majorHAnsi" w:cstheme="majorBidi"/>
                   <w:caps/>
                   <w:color w:val="156082" w:themeColor="accent1"/>
-                  <w:sz w:val="72"/>
-                  <w:szCs w:val="72"/>
+                  <w:sz w:val="56"/>
+                  <w:szCs w:val="56"/>
                 </w:rPr>
                 <w:t>FAQ MAster thesis</w:t>
               </w:r>
@@ -573,6 +567,7 @@
               <w:tab w:val="left" w:pos="480"/>
               <w:tab w:val="right" w:leader="dot" w:pos="9628"/>
             </w:tabs>
+            <w:spacing w:line="276" w:lineRule="auto"/>
             <w:rPr>
               <w:noProof/>
               <w:kern w:val="2"/>
@@ -591,7 +586,7 @@
           <w:r>
             <w:fldChar w:fldCharType="separate"/>
           </w:r>
-          <w:hyperlink w:anchor="_Toc170926849" w:history="1">
+          <w:hyperlink w:anchor="_Toc182229482" w:history="1">
             <w:r>
               <w:rPr>
                 <w:rStyle w:val="Collegamentoipertestuale"/>
@@ -636,7 +631,7 @@
                 <w:noProof/>
                 <w:webHidden/>
               </w:rPr>
-              <w:instrText xml:space="preserve"> PAGEREF _Toc170926849 \h </w:instrText>
+              <w:instrText xml:space="preserve"> PAGEREF _Toc182229482 \h </w:instrText>
             </w:r>
             <w:r>
               <w:rPr>
@@ -674,6 +669,7 @@
               <w:tab w:val="left" w:pos="480"/>
               <w:tab w:val="right" w:leader="dot" w:pos="9628"/>
             </w:tabs>
+            <w:spacing w:line="276" w:lineRule="auto"/>
             <w:rPr>
               <w:noProof/>
               <w:kern w:val="2"/>
@@ -683,7 +679,7 @@
               <w14:ligatures w14:val="standardContextual"/>
             </w:rPr>
           </w:pPr>
-          <w:hyperlink w:anchor="_Toc170926850" w:history="1">
+          <w:hyperlink w:anchor="_Toc182229483" w:history="1">
             <w:r>
               <w:rPr>
                 <w:rStyle w:val="Collegamentoipertestuale"/>
@@ -728,183 +724,7 @@
                 <w:noProof/>
                 <w:webHidden/>
               </w:rPr>
-              <w:instrText xml:space="preserve"> PAGEREF _Toc170926850 \h </w:instrText>
-            </w:r>
-            <w:r>
-              <w:rPr>
-                <w:noProof/>
-                <w:webHidden/>
-              </w:rPr>
-            </w:r>
-            <w:r>
-              <w:rPr>
-                <w:noProof/>
-                <w:webHidden/>
-              </w:rPr>
-              <w:fldChar w:fldCharType="separate"/>
-            </w:r>
-            <w:r>
-              <w:rPr>
-                <w:noProof/>
-                <w:webHidden/>
-              </w:rPr>
-              <w:t>4</w:t>
-            </w:r>
-            <w:r>
-              <w:rPr>
-                <w:noProof/>
-                <w:webHidden/>
-              </w:rPr>
-              <w:fldChar w:fldCharType="end"/>
-            </w:r>
-          </w:hyperlink>
-        </w:p>
-        <w:p>
-          <w:pPr>
-            <w:pStyle w:val="Sommario2"/>
-            <w:tabs>
-              <w:tab w:val="left" w:pos="960"/>
-              <w:tab w:val="right" w:leader="dot" w:pos="9628"/>
-            </w:tabs>
-            <w:rPr>
-              <w:noProof/>
-            </w:rPr>
-          </w:pPr>
-          <w:hyperlink w:anchor="_Toc170926851" w:history="1">
-            <w:r>
-              <w:rPr>
-                <w:rStyle w:val="Collegamentoipertestuale"/>
-                <w:noProof/>
-                <w:lang w:val="en-US"/>
-              </w:rPr>
-              <w:t>3.1</w:t>
-            </w:r>
-            <w:r>
-              <w:rPr>
-                <w:noProof/>
-              </w:rPr>
-              <w:tab/>
-            </w:r>
-            <w:r>
-              <w:rPr>
-                <w:rStyle w:val="Collegamentoipertestuale"/>
-                <w:noProof/>
-                <w:lang w:val="en-US"/>
-              </w:rPr>
-              <w:t>Miscellanea of related questions</w:t>
-            </w:r>
-            <w:r>
-              <w:rPr>
-                <w:noProof/>
-                <w:webHidden/>
-              </w:rPr>
-              <w:tab/>
-            </w:r>
-            <w:r>
-              <w:rPr>
-                <w:noProof/>
-                <w:webHidden/>
-              </w:rPr>
-              <w:fldChar w:fldCharType="begin"/>
-            </w:r>
-            <w:r>
-              <w:rPr>
-                <w:noProof/>
-                <w:webHidden/>
-              </w:rPr>
-              <w:instrText xml:space="preserve"> PAGEREF _Toc170926851 \h </w:instrText>
-            </w:r>
-            <w:r>
-              <w:rPr>
-                <w:noProof/>
-                <w:webHidden/>
-              </w:rPr>
-            </w:r>
-            <w:r>
-              <w:rPr>
-                <w:noProof/>
-                <w:webHidden/>
-              </w:rPr>
-              <w:fldChar w:fldCharType="separate"/>
-            </w:r>
-            <w:r>
-              <w:rPr>
-                <w:noProof/>
-                <w:webHidden/>
-              </w:rPr>
-              <w:t>4</w:t>
-            </w:r>
-            <w:r>
-              <w:rPr>
-                <w:noProof/>
-                <w:webHidden/>
-              </w:rPr>
-              <w:fldChar w:fldCharType="end"/>
-            </w:r>
-          </w:hyperlink>
-        </w:p>
-        <w:p>
-          <w:pPr>
-            <w:pStyle w:val="Sommario1"/>
-            <w:tabs>
-              <w:tab w:val="left" w:pos="480"/>
-              <w:tab w:val="right" w:leader="dot" w:pos="9628"/>
-            </w:tabs>
-            <w:rPr>
-              <w:noProof/>
-              <w:kern w:val="2"/>
-              <w:sz w:val="24"/>
-              <w:szCs w:val="24"/>
-              <w:lang w:eastAsia="it-IT"/>
-              <w14:ligatures w14:val="standardContextual"/>
-            </w:rPr>
-          </w:pPr>
-          <w:hyperlink w:anchor="_Toc170926852" w:history="1">
-            <w:r>
-              <w:rPr>
-                <w:rStyle w:val="Collegamentoipertestuale"/>
-                <w:noProof/>
-              </w:rPr>
-              <w:t>4</w:t>
-            </w:r>
-            <w:r>
-              <w:rPr>
-                <w:noProof/>
-                <w:kern w:val="2"/>
-                <w:sz w:val="24"/>
-                <w:szCs w:val="24"/>
-                <w:lang w:eastAsia="it-IT"/>
-                <w14:ligatures w14:val="standardContextual"/>
-              </w:rPr>
-              <w:tab/>
-            </w:r>
-            <w:r>
-              <w:rPr>
-                <w:rStyle w:val="Collegamentoipertestuale"/>
-                <w:noProof/>
-              </w:rPr>
-              <w:t>X Step: Thesis</w:t>
-            </w:r>
-            <w:r>
-              <w:rPr>
-                <w:noProof/>
-                <w:webHidden/>
-              </w:rPr>
-              <w:tab/>
-            </w:r>
-            <w:r>
-              <w:rPr>
-                <w:noProof/>
-                <w:webHidden/>
-              </w:rPr>
-              <w:fldChar w:fldCharType="begin"/>
-            </w:r>
-            <w:r>
-              <w:rPr>
-                <w:noProof/>
-                <w:webHidden/>
-              </w:rPr>
-              <w:instrText xml:space="preserve"> PAGEREF _Toc170926852 \h </w:instrText>
+              <w:instrText xml:space="preserve"> PAGEREF _Toc182229483 \h </w:instrText>
             </w:r>
             <w:r>
               <w:rPr>
@@ -942,22 +762,33 @@
               <w:tab w:val="left" w:pos="960"/>
               <w:tab w:val="right" w:leader="dot" w:pos="9628"/>
             </w:tabs>
+            <w:spacing w:line="276" w:lineRule="auto"/>
             <w:rPr>
               <w:noProof/>
+              <w:kern w:val="2"/>
+              <w:sz w:val="24"/>
+              <w:szCs w:val="24"/>
+              <w:lang w:eastAsia="it-IT"/>
+              <w14:ligatures w14:val="standardContextual"/>
             </w:rPr>
           </w:pPr>
-          <w:hyperlink w:anchor="_Toc170926853" w:history="1">
+          <w:hyperlink w:anchor="_Toc182229484" w:history="1">
             <w:r>
               <w:rPr>
                 <w:rStyle w:val="Collegamentoipertestuale"/>
                 <w:noProof/>
                 <w:lang w:val="en-US"/>
               </w:rPr>
-              <w:t>4.1</w:t>
+              <w:t>3.1</w:t>
             </w:r>
             <w:r>
               <w:rPr>
                 <w:noProof/>
+                <w:kern w:val="2"/>
+                <w:sz w:val="24"/>
+                <w:szCs w:val="24"/>
+                <w:lang w:eastAsia="it-IT"/>
+                <w14:ligatures w14:val="standardContextual"/>
               </w:rPr>
               <w:tab/>
             </w:r>
@@ -967,7 +798,7 @@
                 <w:noProof/>
                 <w:lang w:val="en-US"/>
               </w:rPr>
-              <w:t>Templates for thesis</w:t>
+              <w:t>Miscellanea of related questions</w:t>
             </w:r>
             <w:r>
               <w:rPr>
@@ -988,7 +819,7 @@
                 <w:noProof/>
                 <w:webHidden/>
               </w:rPr>
-              <w:instrText xml:space="preserve"> PAGEREF _Toc170926853 \h </w:instrText>
+              <w:instrText xml:space="preserve"> PAGEREF _Toc182229484 \h </w:instrText>
             </w:r>
             <w:r>
               <w:rPr>
@@ -1026,6 +857,7 @@
               <w:tab w:val="left" w:pos="480"/>
               <w:tab w:val="right" w:leader="dot" w:pos="9628"/>
             </w:tabs>
+            <w:spacing w:line="276" w:lineRule="auto"/>
             <w:rPr>
               <w:noProof/>
               <w:kern w:val="2"/>
@@ -1035,14 +867,13 @@
               <w14:ligatures w14:val="standardContextual"/>
             </w:rPr>
           </w:pPr>
-          <w:hyperlink w:anchor="_Toc170926854" w:history="1">
+          <w:hyperlink w:anchor="_Toc182229485" w:history="1">
             <w:r>
               <w:rPr>
                 <w:rStyle w:val="Collegamentoipertestuale"/>
                 <w:noProof/>
-                <w:lang w:val="en-US"/>
               </w:rPr>
-              <w:t>5</w:t>
+              <w:t>4</w:t>
             </w:r>
             <w:r>
               <w:rPr>
@@ -1059,9 +890,8 @@
               <w:rPr>
                 <w:rStyle w:val="Collegamentoipertestuale"/>
                 <w:noProof/>
-                <w:lang w:val="en-US"/>
               </w:rPr>
-              <w:t>X Step: Thesis Discussion and Presentation</w:t>
+              <w:t>Second Step: Thesis</w:t>
             </w:r>
             <w:r>
               <w:rPr>
@@ -1082,7 +912,7 @@
                 <w:noProof/>
                 <w:webHidden/>
               </w:rPr>
-              <w:instrText xml:space="preserve"> PAGEREF _Toc170926854 \h </w:instrText>
+              <w:instrText xml:space="preserve"> PAGEREF _Toc182229485 \h </w:instrText>
             </w:r>
             <w:r>
               <w:rPr>
@@ -1120,22 +950,33 @@
               <w:tab w:val="left" w:pos="960"/>
               <w:tab w:val="right" w:leader="dot" w:pos="9628"/>
             </w:tabs>
+            <w:spacing w:line="276" w:lineRule="auto"/>
             <w:rPr>
               <w:noProof/>
+              <w:kern w:val="2"/>
+              <w:sz w:val="24"/>
+              <w:szCs w:val="24"/>
+              <w:lang w:eastAsia="it-IT"/>
+              <w14:ligatures w14:val="standardContextual"/>
             </w:rPr>
           </w:pPr>
-          <w:hyperlink w:anchor="_Toc170926855" w:history="1">
+          <w:hyperlink w:anchor="_Toc182229486" w:history="1">
             <w:r>
               <w:rPr>
                 <w:rStyle w:val="Collegamentoipertestuale"/>
                 <w:noProof/>
                 <w:lang w:val="en-US"/>
               </w:rPr>
-              <w:t>5.1</w:t>
+              <w:t>4.1</w:t>
             </w:r>
             <w:r>
               <w:rPr>
                 <w:noProof/>
+                <w:kern w:val="2"/>
+                <w:sz w:val="24"/>
+                <w:szCs w:val="24"/>
+                <w:lang w:eastAsia="it-IT"/>
+                <w14:ligatures w14:val="standardContextual"/>
               </w:rPr>
               <w:tab/>
             </w:r>
@@ -1145,7 +986,23 @@
                 <w:noProof/>
                 <w:lang w:val="en-US"/>
               </w:rPr>
-              <w:t>Templates for presentation</w:t>
+              <w:t>Tem</w:t>
+            </w:r>
+            <w:r>
+              <w:rPr>
+                <w:rStyle w:val="Collegamentoipertestuale"/>
+                <w:noProof/>
+                <w:lang w:val="en-US"/>
+              </w:rPr>
+              <w:t>p</w:t>
+            </w:r>
+            <w:r>
+              <w:rPr>
+                <w:rStyle w:val="Collegamentoipertestuale"/>
+                <w:noProof/>
+                <w:lang w:val="en-US"/>
+              </w:rPr>
+              <w:t>lates for thesis</w:t>
             </w:r>
             <w:r>
               <w:rPr>
@@ -1166,7 +1023,7 @@
                 <w:noProof/>
                 <w:webHidden/>
               </w:rPr>
-              <w:instrText xml:space="preserve"> PAGEREF _Toc170926855 \h </w:instrText>
+              <w:instrText xml:space="preserve"> PAGEREF _Toc182229486 \h </w:instrText>
             </w:r>
             <w:r>
               <w:rPr>
@@ -1199,6 +1056,196 @@
         </w:p>
         <w:p>
           <w:pPr>
+            <w:pStyle w:val="Sommario1"/>
+            <w:tabs>
+              <w:tab w:val="left" w:pos="480"/>
+              <w:tab w:val="right" w:leader="dot" w:pos="9628"/>
+            </w:tabs>
+            <w:spacing w:line="276" w:lineRule="auto"/>
+            <w:rPr>
+              <w:noProof/>
+              <w:kern w:val="2"/>
+              <w:sz w:val="24"/>
+              <w:szCs w:val="24"/>
+              <w:lang w:eastAsia="it-IT"/>
+              <w14:ligatures w14:val="standardContextual"/>
+            </w:rPr>
+          </w:pPr>
+          <w:hyperlink w:anchor="_Toc182229487" w:history="1">
+            <w:r>
+              <w:rPr>
+                <w:rStyle w:val="Collegamentoipertestuale"/>
+                <w:noProof/>
+                <w:lang w:val="en-US"/>
+              </w:rPr>
+              <w:t>5</w:t>
+            </w:r>
+            <w:r>
+              <w:rPr>
+                <w:noProof/>
+                <w:kern w:val="2"/>
+                <w:sz w:val="24"/>
+                <w:szCs w:val="24"/>
+                <w:lang w:eastAsia="it-IT"/>
+                <w14:ligatures w14:val="standardContextual"/>
+              </w:rPr>
+              <w:tab/>
+            </w:r>
+            <w:r>
+              <w:rPr>
+                <w:rStyle w:val="Collegamentoipertestuale"/>
+                <w:noProof/>
+                <w:lang w:val="en-US"/>
+              </w:rPr>
+              <w:t>Third Step: Thesis Discussion and Presentation</w:t>
+            </w:r>
+            <w:r>
+              <w:rPr>
+                <w:noProof/>
+                <w:webHidden/>
+              </w:rPr>
+              <w:tab/>
+            </w:r>
+            <w:r>
+              <w:rPr>
+                <w:noProof/>
+                <w:webHidden/>
+              </w:rPr>
+              <w:fldChar w:fldCharType="begin"/>
+            </w:r>
+            <w:r>
+              <w:rPr>
+                <w:noProof/>
+                <w:webHidden/>
+              </w:rPr>
+              <w:instrText xml:space="preserve"> PAGEREF _Toc182229487 \h </w:instrText>
+            </w:r>
+            <w:r>
+              <w:rPr>
+                <w:noProof/>
+                <w:webHidden/>
+              </w:rPr>
+            </w:r>
+            <w:r>
+              <w:rPr>
+                <w:noProof/>
+                <w:webHidden/>
+              </w:rPr>
+              <w:fldChar w:fldCharType="separate"/>
+            </w:r>
+            <w:r>
+              <w:rPr>
+                <w:noProof/>
+                <w:webHidden/>
+              </w:rPr>
+              <w:t>7</w:t>
+            </w:r>
+            <w:r>
+              <w:rPr>
+                <w:noProof/>
+                <w:webHidden/>
+              </w:rPr>
+              <w:fldChar w:fldCharType="end"/>
+            </w:r>
+          </w:hyperlink>
+        </w:p>
+        <w:p>
+          <w:pPr>
+            <w:pStyle w:val="Sommario2"/>
+            <w:tabs>
+              <w:tab w:val="left" w:pos="960"/>
+              <w:tab w:val="right" w:leader="dot" w:pos="9628"/>
+            </w:tabs>
+            <w:spacing w:line="276" w:lineRule="auto"/>
+            <w:rPr>
+              <w:noProof/>
+              <w:kern w:val="2"/>
+              <w:sz w:val="24"/>
+              <w:szCs w:val="24"/>
+              <w:lang w:eastAsia="it-IT"/>
+              <w14:ligatures w14:val="standardContextual"/>
+            </w:rPr>
+          </w:pPr>
+          <w:hyperlink w:anchor="_Toc182229488" w:history="1">
+            <w:r>
+              <w:rPr>
+                <w:rStyle w:val="Collegamentoipertestuale"/>
+                <w:noProof/>
+                <w:lang w:val="en-US"/>
+              </w:rPr>
+              <w:t>5.1</w:t>
+            </w:r>
+            <w:r>
+              <w:rPr>
+                <w:noProof/>
+                <w:kern w:val="2"/>
+                <w:sz w:val="24"/>
+                <w:szCs w:val="24"/>
+                <w:lang w:eastAsia="it-IT"/>
+                <w14:ligatures w14:val="standardContextual"/>
+              </w:rPr>
+              <w:tab/>
+            </w:r>
+            <w:r>
+              <w:rPr>
+                <w:rStyle w:val="Collegamentoipertestuale"/>
+                <w:noProof/>
+                <w:lang w:val="en-US"/>
+              </w:rPr>
+              <w:t>Templates for presentation</w:t>
+            </w:r>
+            <w:r>
+              <w:rPr>
+                <w:noProof/>
+                <w:webHidden/>
+              </w:rPr>
+              <w:tab/>
+            </w:r>
+            <w:r>
+              <w:rPr>
+                <w:noProof/>
+                <w:webHidden/>
+              </w:rPr>
+              <w:fldChar w:fldCharType="begin"/>
+            </w:r>
+            <w:r>
+              <w:rPr>
+                <w:noProof/>
+                <w:webHidden/>
+              </w:rPr>
+              <w:instrText xml:space="preserve"> PAGEREF _Toc182229488 \h </w:instrText>
+            </w:r>
+            <w:r>
+              <w:rPr>
+                <w:noProof/>
+                <w:webHidden/>
+              </w:rPr>
+            </w:r>
+            <w:r>
+              <w:rPr>
+                <w:noProof/>
+                <w:webHidden/>
+              </w:rPr>
+              <w:fldChar w:fldCharType="separate"/>
+            </w:r>
+            <w:r>
+              <w:rPr>
+                <w:noProof/>
+                <w:webHidden/>
+              </w:rPr>
+              <w:t>7</w:t>
+            </w:r>
+            <w:r>
+              <w:rPr>
+                <w:noProof/>
+                <w:webHidden/>
+              </w:rPr>
+              <w:fldChar w:fldCharType="end"/>
+            </w:r>
+          </w:hyperlink>
+        </w:p>
+        <w:p>
+          <w:pPr>
             <w:spacing w:line="276" w:lineRule="auto"/>
           </w:pPr>
           <w:r>
@@ -1225,7 +1272,7 @@
         <w:spacing w:line="276" w:lineRule="auto"/>
         <w:jc w:val="center"/>
       </w:pPr>
-      <w:bookmarkStart w:id="0" w:name="_Toc170926849"/>
+      <w:bookmarkStart w:id="0" w:name="_Toc182229482"/>
       <w:r>
         <w:lastRenderedPageBreak/>
         <w:t xml:space="preserve">First Step: </w:t>
@@ -1385,19 +1432,7 @@
         <w:rPr>
           <w:lang w:val="en-US"/>
         </w:rPr>
-        <w:t xml:space="preserve">he duration of the project (six months) is only a </w:t>
-      </w:r>
-      <w:r>
-        <w:rPr>
-          <w:lang w:val="en-US"/>
-        </w:rPr>
-        <w:t>suggestion,</w:t>
-      </w:r>
-      <w:r>
-        <w:rPr>
-          <w:lang w:val="en-US"/>
-        </w:rPr>
-        <w:t xml:space="preserve"> but the project can last longer</w:t>
+        <w:t>he duration of the project (six months) is only a suggestion, but the project can last longer</w:t>
       </w:r>
     </w:p>
     <w:p>
@@ -1613,6 +1648,7 @@
       </w:pPr>
       <w:r>
         <w:rPr>
+          <w:noProof/>
           <w:lang w:val="en-US"/>
         </w:rPr>
         <w:drawing>
@@ -1732,6 +1768,7 @@
     </w:p>
     <w:p>
       <w:pPr>
+        <w:spacing w:line="276" w:lineRule="auto"/>
         <w:rPr>
           <w:lang w:val="en-US"/>
         </w:rPr>
@@ -1752,6 +1789,7 @@
       </w:pPr>
       <w:r>
         <w:rPr>
+          <w:noProof/>
           <w:lang w:val="en-US"/>
         </w:rPr>
         <w:lastRenderedPageBreak/>
@@ -1961,45 +1999,21 @@
         <w:rPr>
           <w:lang w:val="en-US"/>
         </w:rPr>
-        <w:t xml:space="preserve">The Master Thesis is the concluding activity of the study path. Since it is intended to lead to the </w:t>
-      </w:r>
-      <w:r>
-        <w:rPr>
-          <w:lang w:val="en-US"/>
-        </w:rPr>
-        <w:t>realization</w:t>
-      </w:r>
-      <w:r>
-        <w:rPr>
-          <w:lang w:val="en-US"/>
-        </w:rPr>
-        <w:t xml:space="preserve"> of a relevant piece of work, it requires the student to work regularly and with limited distractions. For this reasons, the Master Project should be started after finishing the course exams or, at least, when the number of course exams still to be given is limited (say, 2/3 at most).  Ideally, this should happen at the beginning of the second semester of the second year (but in case you are late with the exams, first concentrate on them).</w:t>
-      </w:r>
-    </w:p>
-    <w:p>
-      <w:pPr>
-        <w:spacing w:line="276" w:lineRule="auto"/>
-        <w:rPr>
-          <w:lang w:val="en-US"/>
-        </w:rPr>
-      </w:pPr>
-      <w:r>
-        <w:rPr>
-          <w:lang w:val="en-US"/>
-        </w:rPr>
-        <w:t xml:space="preserve">When you feel ready to start, the </w:t>
-      </w:r>
-      <w:r>
-        <w:rPr>
-          <w:lang w:val="en-US"/>
-        </w:rPr>
-        <w:t>first</w:t>
-      </w:r>
-      <w:r>
-        <w:rPr>
-          <w:lang w:val="en-US"/>
-        </w:rPr>
-        <w:t xml:space="preserve"> step consists in </w:t>
+        <w:t>The Master Thesis is the concluding activity of the study path. Since it is intended to lead to the realization of a relevant piece of work, it requires the student to work regularly and with limited distractions. For this reasons, the Master Project should be started after finishing the course exams or, at least, when the number of course exams still to be given is limited (say, 2/3 at most).  Ideally, this should happen at the beginning of the second semester of the second year (but in case you are late with the exams, first concentrate on them).</w:t>
+      </w:r>
+    </w:p>
+    <w:p>
+      <w:pPr>
+        <w:spacing w:line="276" w:lineRule="auto"/>
+        <w:rPr>
+          <w:lang w:val="en-US"/>
+        </w:rPr>
+      </w:pPr>
+      <w:r>
+        <w:rPr>
+          <w:lang w:val="en-US"/>
+        </w:rPr>
+        <w:t>When you feel ready to start, the first step consists in </w:t>
       </w:r>
       <w:r>
         <w:rPr>
@@ -2013,31 +2027,7 @@
         <w:rPr>
           <w:lang w:val="en-US"/>
         </w:rPr>
-        <w:t xml:space="preserve"> (this applies also to the case in which you might be interested in realising your project in a company). There is no </w:t>
-      </w:r>
-      <w:r>
-        <w:rPr>
-          <w:lang w:val="en-US"/>
-        </w:rPr>
-        <w:t>formalized</w:t>
-      </w:r>
-      <w:r>
-        <w:rPr>
-          <w:lang w:val="en-US"/>
-        </w:rPr>
-        <w:t xml:space="preserve"> procedure for this: simply contact the professors of the courses that you liked most and/or in the area where you’d like to realise your </w:t>
-      </w:r>
-      <w:r>
-        <w:rPr>
-          <w:lang w:val="en-US"/>
-        </w:rPr>
-        <w:t>project and</w:t>
-      </w:r>
-      <w:r>
-        <w:rPr>
-          <w:lang w:val="en-US"/>
-        </w:rPr>
-        <w:t xml:space="preserve"> discuss the possible thesis themes.</w:t>
+        <w:t> (this applies also to the case in which you might be interested in realising your project in a company). There is no formalized procedure for this: simply contact the professors of the courses that you liked most and/or in the area where you’d like to realise your project and discuss the possible thesis themes.</w:t>
       </w:r>
     </w:p>
     <w:p>
@@ -2505,19 +2495,31 @@
     </w:p>
     <w:p>
       <w:pPr>
+        <w:spacing w:line="276" w:lineRule="auto"/>
+        <w:rPr>
+          <w:rFonts w:asciiTheme="majorHAnsi" w:eastAsiaTheme="majorEastAsia" w:hAnsiTheme="majorHAnsi" w:cstheme="majorBidi"/>
+          <w:b/>
+          <w:bCs/>
+          <w:smallCaps/>
+          <w:color w:val="000000" w:themeColor="text1"/>
+          <w:sz w:val="36"/>
+          <w:szCs w:val="36"/>
+        </w:rPr>
+      </w:pPr>
+      <w:r>
+        <w:br w:type="page"/>
+      </w:r>
+    </w:p>
+    <w:p>
+      <w:pPr>
         <w:pStyle w:val="Titolo1"/>
         <w:spacing w:line="276" w:lineRule="auto"/>
         <w:jc w:val="center"/>
       </w:pPr>
-      <w:bookmarkStart w:id="1" w:name="_Toc170926850"/>
-      <w:r>
-        <w:t xml:space="preserve">First Step: </w:t>
-      </w:r>
-      <w:r>
-        <w:t>Practical</w:t>
-      </w:r>
-      <w:r>
-        <w:t xml:space="preserve"> Info</w:t>
+      <w:bookmarkStart w:id="1" w:name="_Toc182229483"/>
+      <w:r>
+        <w:lastRenderedPageBreak/>
+        <w:t>First Step: Practical Info</w:t>
       </w:r>
       <w:bookmarkEnd w:id="1"/>
     </w:p>
@@ -2585,12 +2587,13 @@
         <w:pBdr>
           <w:bottom w:val="single" w:sz="6" w:space="1" w:color="auto"/>
         </w:pBdr>
+        <w:spacing w:line="276" w:lineRule="auto"/>
         <w:jc w:val="center"/>
         <w:rPr>
           <w:lang w:val="en-US"/>
         </w:rPr>
       </w:pPr>
-      <w:bookmarkStart w:id="2" w:name="_Toc170926851"/>
+      <w:bookmarkStart w:id="2" w:name="_Toc182229484"/>
       <w:r>
         <w:rPr>
           <w:lang w:val="en-US"/>
@@ -2601,7 +2604,29 @@
     </w:p>
     <w:p>
       <w:pPr>
-        <w:spacing w:after="0"/>
+        <w:spacing w:after="0" w:line="276" w:lineRule="auto"/>
+        <w:rPr>
+          <w:lang w:val="en-US"/>
+        </w:rPr>
+      </w:pPr>
+    </w:p>
+    <w:p>
+      <w:pPr>
+        <w:spacing w:after="0" w:line="276" w:lineRule="auto"/>
+        <w:rPr>
+          <w:lang w:val="en-US"/>
+        </w:rPr>
+      </w:pPr>
+      <w:r>
+        <w:rPr>
+          <w:lang w:val="en-US"/>
+        </w:rPr>
+        <w:t>These questions are to be found within the group or people which I personally helped over the years with, so I collect them here.</w:t>
+      </w:r>
+    </w:p>
+    <w:p>
+      <w:pPr>
+        <w:spacing w:after="0" w:line="276" w:lineRule="auto"/>
         <w:rPr>
           <w:lang w:val="en-US"/>
         </w:rPr>
@@ -2614,20 +2639,42 @@
           <w:ilvl w:val="0"/>
           <w:numId w:val="12"/>
         </w:numPr>
-        <w:rPr>
-          <w:lang w:val="en-US"/>
-        </w:rPr>
-      </w:pPr>
-      <w:r>
-        <w:rPr>
-          <w:lang w:val="en-US"/>
-        </w:rPr>
-        <w:t xml:space="preserve">Can Professors from other departments supervise master thesis? </w:t>
+        <w:spacing w:line="276" w:lineRule="auto"/>
+        <w:rPr>
+          <w:lang w:val="en-US"/>
+        </w:rPr>
+      </w:pPr>
+      <w:r>
+        <w:rPr>
+          <w:lang w:val="en-US"/>
+        </w:rPr>
+        <w:t>I have no idea what to do – what can I do to start?</w:t>
       </w:r>
     </w:p>
     <w:p>
       <w:pPr>
         <w:pStyle w:val="Paragrafoelenco"/>
+        <w:numPr>
+          <w:ilvl w:val="1"/>
+          <w:numId w:val="12"/>
+        </w:numPr>
+        <w:spacing w:line="276" w:lineRule="auto"/>
+        <w:rPr>
+          <w:lang w:val="en-US"/>
+        </w:rPr>
+      </w:pPr>
+      <w:r>
+        <w:rPr>
+          <w:lang w:val="en-US"/>
+        </w:rPr>
+        <w:t>Talk with professors, go out and look for a company or a startup. No one will guide you, you just have to first find a supervisor, then start looking for projects which may be interesting both for your supervisor and a possible company/startup, but first of all yourself.</w:t>
+      </w:r>
+    </w:p>
+    <w:p>
+      <w:pPr>
+        <w:pStyle w:val="Paragrafoelenco"/>
+        <w:spacing w:line="276" w:lineRule="auto"/>
+        <w:ind w:left="1440"/>
         <w:rPr>
           <w:lang w:val="en-US"/>
         </w:rPr>
@@ -2640,6 +2687,26 @@
           <w:ilvl w:val="0"/>
           <w:numId w:val="12"/>
         </w:numPr>
+        <w:spacing w:line="276" w:lineRule="auto"/>
+        <w:rPr>
+          <w:lang w:val="en-US"/>
+        </w:rPr>
+      </w:pPr>
+      <w:r>
+        <w:rPr>
+          <w:lang w:val="en-US"/>
+        </w:rPr>
+        <w:t xml:space="preserve">Can Professors from other departments supervise master thesis? </w:t>
+      </w:r>
+    </w:p>
+    <w:p>
+      <w:pPr>
+        <w:pStyle w:val="Paragrafoelenco"/>
+        <w:numPr>
+          <w:ilvl w:val="1"/>
+          <w:numId w:val="12"/>
+        </w:numPr>
+        <w:spacing w:line="276" w:lineRule="auto"/>
         <w:rPr>
           <w:lang w:val="en-US"/>
         </w:rPr>
@@ -2669,20 +2736,50 @@
     <w:p>
       <w:pPr>
         <w:pStyle w:val="Paragrafoelenco"/>
-        <w:rPr>
-          <w:lang w:val="en-US"/>
-        </w:rPr>
-      </w:pPr>
-      <w:r>
-        <w:rPr>
-          <w:lang w:val="en-US"/>
-        </w:rPr>
-        <w:t xml:space="preserve">Nothing stops you from having another external supervisor if you're working with another department, but you may need to find an internal professor willing to follow you as well as main supervisor, unless these rules changed. </w:t>
+        <w:spacing w:line="276" w:lineRule="auto"/>
+        <w:ind w:left="1416"/>
+        <w:rPr>
+          <w:lang w:val="en-US"/>
+        </w:rPr>
+      </w:pPr>
+      <w:r>
+        <w:rPr>
+          <w:lang w:val="en-US"/>
+        </w:rPr>
+        <w:t>Nothing stops you from having another external supervisor if you're working with</w:t>
+      </w:r>
+      <w:r>
+        <w:rPr>
+          <w:lang w:val="en-US"/>
+        </w:rPr>
+        <w:t xml:space="preserve"> </w:t>
+      </w:r>
+      <w:r>
+        <w:rPr>
+          <w:lang w:val="en-US"/>
+        </w:rPr>
+        <w:t xml:space="preserve">another department, but you may need to find an internal professor willing to follow you as well as </w:t>
+      </w:r>
+      <w:proofErr w:type="gramStart"/>
+      <w:r>
+        <w:rPr>
+          <w:lang w:val="en-US"/>
+        </w:rPr>
+        <w:t>main</w:t>
+      </w:r>
+      <w:proofErr w:type="gramEnd"/>
+      <w:r>
+        <w:rPr>
+          <w:lang w:val="en-US"/>
+        </w:rPr>
+        <w:t xml:space="preserve"> supervisor, unless these rules changed. </w:t>
       </w:r>
     </w:p>
     <w:p>
       <w:pPr>
         <w:pStyle w:val="Paragrafoelenco"/>
+        <w:spacing w:line="276" w:lineRule="auto"/>
+        <w:ind w:left="1416"/>
         <w:rPr>
           <w:lang w:val="en-US"/>
         </w:rPr>
@@ -2726,47 +2823,30 @@
         <w:rPr>
           <w:lang w:val="en-US"/>
         </w:rPr>
-        <w:t xml:space="preserve"> professors Palazzi and Da San Martino</w:t>
-      </w:r>
-      <w:r>
-        <w:rPr>
-          <w:lang w:val="en-US"/>
-        </w:rPr>
-        <w:br w:type="page"/>
-      </w:r>
-    </w:p>
-    <w:p>
-      <w:pPr>
-        <w:pStyle w:val="Titolo1"/>
-        <w:spacing w:line="276" w:lineRule="auto"/>
-        <w:jc w:val="center"/>
-      </w:pPr>
-      <w:bookmarkStart w:id="3" w:name="_Toc170926852"/>
-      <w:r>
-        <w:lastRenderedPageBreak/>
-        <w:t>X</w:t>
-      </w:r>
-      <w:r>
-        <w:t xml:space="preserve"> Step: </w:t>
-      </w:r>
-      <w:r>
-        <w:t>Thesis</w:t>
-      </w:r>
-      <w:bookmarkEnd w:id="3"/>
-    </w:p>
-    <w:p>
-      <w:pPr>
-        <w:spacing w:line="276" w:lineRule="auto"/>
-        <w:rPr>
-          <w:lang w:val="en-US"/>
-        </w:rPr>
-      </w:pPr>
-      <w:r>
-        <w:rPr>
-          <w:lang w:val="en-US"/>
-        </w:rPr>
-        <w:t>Generally:</w:t>
-      </w:r>
+        <w:t xml:space="preserve"> professors Palazzi and Da San Marti</w:t>
+      </w:r>
+      <w:r>
+        <w:rPr>
+          <w:lang w:val="en-US"/>
+        </w:rPr>
+        <w:t>n</w:t>
+      </w:r>
+      <w:r>
+        <w:rPr>
+          <w:lang w:val="en-US"/>
+        </w:rPr>
+        <w:t>o</w:t>
+      </w:r>
+    </w:p>
+    <w:p>
+      <w:pPr>
+        <w:pStyle w:val="Paragrafoelenco"/>
+        <w:spacing w:line="276" w:lineRule="auto"/>
+        <w:ind w:left="1416"/>
+        <w:rPr>
+          <w:lang w:val="en-US"/>
+        </w:rPr>
+      </w:pPr>
     </w:p>
     <w:p>
       <w:pPr>
@@ -2784,7 +2864,263 @@
         <w:rPr>
           <w:lang w:val="en-US"/>
         </w:rPr>
+        <w:t>Does anyone know how many days before the graduation ceremony we must upload the final version of the thesis?</w:t>
+      </w:r>
+    </w:p>
+    <w:p>
+      <w:pPr>
+        <w:pStyle w:val="Paragrafoelenco"/>
+        <w:numPr>
+          <w:ilvl w:val="1"/>
+          <w:numId w:val="12"/>
+        </w:numPr>
+        <w:spacing w:line="276" w:lineRule="auto"/>
+        <w:rPr>
+          <w:lang w:val="en-US"/>
+        </w:rPr>
+      </w:pPr>
+      <w:r>
+        <w:rPr>
+          <w:lang w:val="en-US"/>
+        </w:rPr>
+        <w:t>2 weeks</w:t>
+      </w:r>
+    </w:p>
+    <w:p>
+      <w:pPr>
+        <w:pStyle w:val="Paragrafoelenco"/>
+        <w:spacing w:line="276" w:lineRule="auto"/>
+        <w:ind w:left="1440"/>
+        <w:rPr>
+          <w:lang w:val="en-US"/>
+        </w:rPr>
+      </w:pPr>
+    </w:p>
+    <w:p>
+      <w:pPr>
+        <w:pStyle w:val="Paragrafoelenco"/>
+        <w:numPr>
+          <w:ilvl w:val="0"/>
+          <w:numId w:val="12"/>
+        </w:numPr>
+        <w:spacing w:line="276" w:lineRule="auto"/>
+        <w:rPr>
+          <w:lang w:val="en-US"/>
+        </w:rPr>
+      </w:pPr>
+      <w:r>
+        <w:rPr>
+          <w:lang w:val="en-US"/>
+        </w:rPr>
+        <w:t>When will I receive the timetable for graduation and stuff?</w:t>
+      </w:r>
+    </w:p>
+    <w:p>
+      <w:pPr>
+        <w:pStyle w:val="Paragrafoelenco"/>
+        <w:numPr>
+          <w:ilvl w:val="1"/>
+          <w:numId w:val="12"/>
+        </w:numPr>
+        <w:spacing w:line="276" w:lineRule="auto"/>
+        <w:rPr>
+          <w:lang w:val="en-US"/>
+        </w:rPr>
+      </w:pPr>
+      <w:r>
+        <w:rPr>
+          <w:lang w:val="en-US"/>
+        </w:rPr>
+        <w:t>Within 2 weeks, it depends</w:t>
+      </w:r>
+    </w:p>
+    <w:p>
+      <w:pPr>
+        <w:pStyle w:val="Paragrafoelenco"/>
+        <w:spacing w:line="276" w:lineRule="auto"/>
+        <w:ind w:left="1440"/>
+        <w:rPr>
+          <w:lang w:val="en-US"/>
+        </w:rPr>
+      </w:pPr>
+    </w:p>
+    <w:p>
+      <w:pPr>
+        <w:pStyle w:val="Paragrafoelenco"/>
+        <w:numPr>
+          <w:ilvl w:val="0"/>
+          <w:numId w:val="12"/>
+        </w:numPr>
+        <w:spacing w:line="276" w:lineRule="auto"/>
+        <w:rPr>
+          <w:lang w:val="en-US"/>
+        </w:rPr>
+      </w:pPr>
+      <w:r>
+        <w:rPr>
+          <w:lang w:val="en-US"/>
+        </w:rPr>
+        <w:t xml:space="preserve">As far as you know, has a professor ever refused to approve a thesis on </w:t>
+      </w:r>
+      <w:r>
+        <w:rPr>
+          <w:lang w:val="en-US"/>
+        </w:rPr>
+        <w:t>Uniweb</w:t>
+      </w:r>
+      <w:r>
+        <w:rPr>
+          <w:lang w:val="en-US"/>
+        </w:rPr>
+        <w:t>?</w:t>
+      </w:r>
+    </w:p>
+    <w:p>
+      <w:pPr>
+        <w:pStyle w:val="Paragrafoelenco"/>
+        <w:numPr>
+          <w:ilvl w:val="1"/>
+          <w:numId w:val="12"/>
+        </w:numPr>
+        <w:spacing w:line="276" w:lineRule="auto"/>
+        <w:rPr>
+          <w:lang w:val="en-US"/>
+        </w:rPr>
+      </w:pPr>
+      <w:r>
+        <w:rPr>
+          <w:lang w:val="en-US"/>
+        </w:rPr>
+        <w:t xml:space="preserve">So far it very rarely </w:t>
+      </w:r>
+      <w:proofErr w:type="gramStart"/>
+      <w:r>
+        <w:rPr>
+          <w:lang w:val="en-US"/>
+        </w:rPr>
+        <w:t>happened</w:t>
+      </w:r>
+      <w:proofErr w:type="gramEnd"/>
+      <w:r>
+        <w:rPr>
+          <w:lang w:val="en-US"/>
+        </w:rPr>
+        <w:t>, almost never</w:t>
+      </w:r>
+    </w:p>
+    <w:p>
+      <w:pPr>
+        <w:pStyle w:val="Paragrafoelenco"/>
+        <w:spacing w:line="276" w:lineRule="auto"/>
+        <w:rPr>
+          <w:lang w:val="en-US"/>
+        </w:rPr>
+      </w:pPr>
+    </w:p>
+    <w:p>
+      <w:pPr>
+        <w:pStyle w:val="Paragrafoelenco"/>
+        <w:numPr>
+          <w:ilvl w:val="0"/>
+          <w:numId w:val="12"/>
+        </w:numPr>
+        <w:spacing w:line="276" w:lineRule="auto"/>
+        <w:rPr>
+          <w:lang w:val="en-US"/>
+        </w:rPr>
+      </w:pPr>
+      <w:r>
+        <w:rPr>
+          <w:lang w:val="en-US"/>
+        </w:rPr>
+        <w:t xml:space="preserve">Does anyone know how long the thesis presentation is? And is there usually a few questions at the end? </w:t>
+      </w:r>
+    </w:p>
+    <w:p>
+      <w:pPr>
+        <w:pStyle w:val="Paragrafoelenco"/>
+        <w:numPr>
+          <w:ilvl w:val="1"/>
+          <w:numId w:val="12"/>
+        </w:numPr>
+        <w:spacing w:line="276" w:lineRule="auto"/>
+        <w:rPr>
+          <w:lang w:val="en-US"/>
+        </w:rPr>
+      </w:pPr>
+      <w:r>
+        <w:rPr>
+          <w:lang w:val="en-US"/>
+        </w:rPr>
+        <w:t>The graduation date and discussion date are different. Later we will receive an email including the pdf with timings and everything.</w:t>
+      </w:r>
+    </w:p>
+    <w:p>
+      <w:pPr>
+        <w:pStyle w:val="Titolo1"/>
+        <w:spacing w:line="276" w:lineRule="auto"/>
+        <w:jc w:val="center"/>
+      </w:pPr>
+      <w:bookmarkStart w:id="3" w:name="_Toc182229485"/>
+      <w:r>
+        <w:lastRenderedPageBreak/>
+        <w:t>Second</w:t>
+      </w:r>
+      <w:r>
+        <w:t xml:space="preserve"> Step: Thesis</w:t>
+      </w:r>
+      <w:bookmarkEnd w:id="3"/>
+    </w:p>
+    <w:p>
+      <w:pPr>
+        <w:spacing w:line="276" w:lineRule="auto"/>
+        <w:rPr>
+          <w:lang w:val="en-US"/>
+        </w:rPr>
+      </w:pPr>
+      <w:r>
+        <w:rPr>
+          <w:lang w:val="en-US"/>
+        </w:rPr>
+        <w:t>Generally:</w:t>
+      </w:r>
+    </w:p>
+    <w:p>
+      <w:pPr>
+        <w:pStyle w:val="Paragrafoelenco"/>
+        <w:numPr>
+          <w:ilvl w:val="0"/>
+          <w:numId w:val="12"/>
+        </w:numPr>
+        <w:spacing w:line="276" w:lineRule="auto"/>
+        <w:rPr>
+          <w:lang w:val="en-US"/>
+        </w:rPr>
+      </w:pPr>
+      <w:r>
+        <w:rPr>
+          <w:lang w:val="en-US"/>
+        </w:rPr>
         <w:t>There is no strict/mandatory requirement for the thesis, do as you like about number of pages, font, size, sections. This depends on your supervisor usually</w:t>
+      </w:r>
+    </w:p>
+    <w:p>
+      <w:pPr>
+        <w:pStyle w:val="Paragrafoelenco"/>
+        <w:numPr>
+          <w:ilvl w:val="0"/>
+          <w:numId w:val="12"/>
+        </w:numPr>
+        <w:spacing w:line="276" w:lineRule="auto"/>
+        <w:rPr>
+          <w:lang w:val="en-US"/>
+        </w:rPr>
+      </w:pPr>
+      <w:r>
+        <w:rPr>
+          <w:lang w:val="en-US"/>
+        </w:rPr>
+        <w:t>YOU DO NOT NEED to print your thesis</w:t>
       </w:r>
     </w:p>
     <w:p>
@@ -2827,49 +3163,422 @@
         <w:pBdr>
           <w:bottom w:val="single" w:sz="6" w:space="1" w:color="auto"/>
         </w:pBdr>
+        <w:spacing w:line="276" w:lineRule="auto"/>
         <w:jc w:val="center"/>
         <w:rPr>
           <w:lang w:val="en-US"/>
         </w:rPr>
       </w:pPr>
-      <w:bookmarkStart w:id="4" w:name="_Toc170926853"/>
-      <w:r>
-        <w:rPr>
-          <w:lang w:val="en-US"/>
-        </w:rPr>
-        <w:t xml:space="preserve">Templates for </w:t>
-      </w:r>
-      <w:r>
-        <w:rPr>
-          <w:lang w:val="en-US"/>
-        </w:rPr>
-        <w:t>thesis</w:t>
+      <w:bookmarkStart w:id="4" w:name="_Toc182229486"/>
+      <w:r>
+        <w:rPr>
+          <w:lang w:val="en-US"/>
+        </w:rPr>
+        <w:t>Templates for thesis</w:t>
       </w:r>
       <w:bookmarkEnd w:id="4"/>
     </w:p>
     <w:p>
       <w:pPr>
-        <w:spacing w:after="0"/>
-        <w:rPr>
-          <w:lang w:val="en-US"/>
-        </w:rPr>
-      </w:pPr>
-    </w:p>
-    <w:p>
-      <w:pPr>
-        <w:rPr>
-          <w:lang w:val="en-US"/>
-        </w:rPr>
-      </w:pPr>
-      <w:r>
-        <w:rPr>
-          <w:lang w:val="en-US"/>
-        </w:rPr>
-        <w:t>aaa</w:t>
-      </w:r>
-    </w:p>
-    <w:p>
-      <w:pPr>
+        <w:spacing w:after="0" w:line="276" w:lineRule="auto"/>
+        <w:rPr>
+          <w:lang w:val="en-US"/>
+        </w:rPr>
+      </w:pPr>
+    </w:p>
+    <w:p>
+      <w:pPr>
+        <w:spacing w:line="276" w:lineRule="auto"/>
+        <w:rPr>
+          <w:lang w:val="en-US"/>
+        </w:rPr>
+      </w:pPr>
+      <w:r>
+        <w:rPr>
+          <w:lang w:val="en-US"/>
+        </w:rPr>
+        <w:t>This is not intended to be a comprehensive list, but it may be useful:</w:t>
+      </w:r>
+    </w:p>
+    <w:p>
+      <w:pPr>
+        <w:spacing w:line="276" w:lineRule="auto"/>
+        <w:rPr>
+          <w:lang w:val="en-US"/>
+        </w:rPr>
+      </w:pPr>
+      <w:r>
+        <w:rPr>
+          <w:lang w:val="en-US"/>
+        </w:rPr>
+        <w:t>LaTeX:</w:t>
+      </w:r>
+    </w:p>
+    <w:p>
+      <w:pPr>
+        <w:pStyle w:val="Paragrafoelenco"/>
+        <w:numPr>
+          <w:ilvl w:val="0"/>
+          <w:numId w:val="12"/>
+        </w:numPr>
+        <w:spacing w:line="276" w:lineRule="auto"/>
+        <w:rPr>
+          <w:lang w:val="en-US"/>
+        </w:rPr>
+      </w:pPr>
+      <w:hyperlink r:id="rId19" w:history="1">
+        <w:r>
+          <w:rPr>
+            <w:rStyle w:val="Collegamentoipertestuale"/>
+            <w:lang w:val="en-US"/>
+          </w:rPr>
+          <w:t>https://github.com/FIUP/Thesis-template</w:t>
+        </w:r>
+      </w:hyperlink>
+      <w:r>
+        <w:rPr>
+          <w:lang w:val="en-US"/>
+        </w:rPr>
+        <w:t xml:space="preserve"> </w:t>
+      </w:r>
+    </w:p>
+    <w:p>
+      <w:pPr>
+        <w:pStyle w:val="Paragrafoelenco"/>
+        <w:numPr>
+          <w:ilvl w:val="0"/>
+          <w:numId w:val="12"/>
+        </w:numPr>
+        <w:spacing w:line="276" w:lineRule="auto"/>
+        <w:rPr>
+          <w:lang w:val="en-US"/>
+        </w:rPr>
+      </w:pPr>
+      <w:hyperlink r:id="rId20" w:history="1">
+        <w:r>
+          <w:rPr>
+            <w:rStyle w:val="Collegamentoipertestuale"/>
+            <w:lang w:val="en-US"/>
+          </w:rPr>
+          <w:t>https://github.com/giovannifil-64/unipd-thesis-template</w:t>
+        </w:r>
+      </w:hyperlink>
+      <w:r>
+        <w:rPr>
+          <w:lang w:val="en-US"/>
+        </w:rPr>
+        <w:t xml:space="preserve"> </w:t>
+      </w:r>
+    </w:p>
+    <w:p>
+      <w:pPr>
+        <w:pStyle w:val="Paragrafoelenco"/>
+        <w:numPr>
+          <w:ilvl w:val="0"/>
+          <w:numId w:val="12"/>
+        </w:numPr>
+        <w:spacing w:line="276" w:lineRule="auto"/>
+        <w:rPr>
+          <w:lang w:val="en-US"/>
+        </w:rPr>
+      </w:pPr>
+      <w:hyperlink r:id="rId21" w:history="1">
+        <w:r>
+          <w:rPr>
+            <w:rStyle w:val="Collegamentoipertestuale"/>
+            <w:lang w:val="en-US"/>
+          </w:rPr>
+          <w:t>https://github.com/lusergit/thesis-template</w:t>
+        </w:r>
+      </w:hyperlink>
+      <w:r>
+        <w:rPr>
+          <w:lang w:val="en-US"/>
+        </w:rPr>
+        <w:t xml:space="preserve"> </w:t>
+      </w:r>
+    </w:p>
+    <w:p>
+      <w:pPr>
+        <w:spacing w:line="276" w:lineRule="auto"/>
+        <w:rPr>
+          <w:lang w:val="en-US"/>
+        </w:rPr>
+      </w:pPr>
+      <w:r>
+        <w:rPr>
+          <w:lang w:val="en-US"/>
+        </w:rPr>
+        <w:t>Typst:</w:t>
+      </w:r>
+    </w:p>
+    <w:p>
+      <w:pPr>
+        <w:pStyle w:val="Paragrafoelenco"/>
+        <w:numPr>
+          <w:ilvl w:val="0"/>
+          <w:numId w:val="12"/>
+        </w:numPr>
+        <w:spacing w:line="276" w:lineRule="auto"/>
+        <w:rPr>
+          <w:lang w:val="en-US"/>
+        </w:rPr>
+      </w:pPr>
+      <w:hyperlink r:id="rId22" w:history="1">
+        <w:r>
+          <w:rPr>
+            <w:rStyle w:val="Collegamentoipertestuale"/>
+            <w:lang w:val="en-US"/>
+          </w:rPr>
+          <w:t>https://github.com/eliapasquali/typst-thesis-template</w:t>
+        </w:r>
+      </w:hyperlink>
+      <w:r>
+        <w:rPr>
+          <w:lang w:val="en-US"/>
+        </w:rPr>
+        <w:t xml:space="preserve"> </w:t>
+      </w:r>
+    </w:p>
+    <w:p>
+      <w:pPr>
+        <w:pStyle w:val="Paragrafoelenco"/>
+        <w:numPr>
+          <w:ilvl w:val="0"/>
+          <w:numId w:val="12"/>
+        </w:numPr>
+        <w:spacing w:line="276" w:lineRule="auto"/>
+        <w:rPr>
+          <w:lang w:val="en-US"/>
+        </w:rPr>
+      </w:pPr>
+      <w:hyperlink r:id="rId23" w:history="1">
+        <w:r>
+          <w:rPr>
+            <w:rStyle w:val="Collegamentoipertestuale"/>
+            <w:lang w:val="en-US"/>
+          </w:rPr>
+          <w:t>https://github.com/BIRSAx2/unipd-thesis-typst</w:t>
+        </w:r>
+      </w:hyperlink>
+      <w:r>
+        <w:rPr>
+          <w:lang w:val="en-US"/>
+        </w:rPr>
+        <w:t xml:space="preserve"> </w:t>
+      </w:r>
+    </w:p>
+    <w:p>
+      <w:pPr>
+        <w:spacing w:line="276" w:lineRule="auto"/>
+        <w:rPr>
+          <w:lang w:val="en-US"/>
+        </w:rPr>
+      </w:pPr>
+      <w:r>
+        <w:rPr>
+          <w:lang w:val="en-US"/>
+        </w:rPr>
+        <w:t>Some thesis examples:</w:t>
+      </w:r>
+    </w:p>
+    <w:p>
+      <w:pPr>
+        <w:pStyle w:val="Paragrafoelenco"/>
+        <w:numPr>
+          <w:ilvl w:val="0"/>
+          <w:numId w:val="12"/>
+        </w:numPr>
+        <w:spacing w:line="276" w:lineRule="auto"/>
+        <w:rPr>
+          <w:lang w:val="en-US"/>
+        </w:rPr>
+      </w:pPr>
+      <w:hyperlink r:id="rId24" w:history="1">
+        <w:r>
+          <w:rPr>
+            <w:rStyle w:val="Collegamentoipertestuale"/>
+            <w:lang w:val="en-US"/>
+          </w:rPr>
+          <w:t>https://github.com/lusergit/master-thesis</w:t>
+        </w:r>
+      </w:hyperlink>
+      <w:r>
+        <w:rPr>
+          <w:lang w:val="en-US"/>
+        </w:rPr>
+        <w:t xml:space="preserve"> </w:t>
+      </w:r>
+    </w:p>
+    <w:p>
+      <w:pPr>
+        <w:pStyle w:val="Paragrafoelenco"/>
+        <w:numPr>
+          <w:ilvl w:val="0"/>
+          <w:numId w:val="12"/>
+        </w:numPr>
+        <w:spacing w:line="276" w:lineRule="auto"/>
+        <w:rPr>
+          <w:lang w:val="en-US"/>
+        </w:rPr>
+      </w:pPr>
+      <w:hyperlink r:id="rId25" w:history="1">
+        <w:r>
+          <w:rPr>
+            <w:rStyle w:val="Collegamentoipertestuale"/>
+            <w:lang w:val="en-US"/>
+          </w:rPr>
+          <w:t>https://github.com/DrBurraco/Cybersecurity-MsC-Unipd</w:t>
+        </w:r>
+      </w:hyperlink>
+      <w:r>
+        <w:rPr>
+          <w:lang w:val="en-US"/>
+        </w:rPr>
+        <w:t xml:space="preserve"> </w:t>
+      </w:r>
+    </w:p>
+    <w:p>
+      <w:pPr>
+        <w:pStyle w:val="Paragrafoelenco"/>
+        <w:numPr>
+          <w:ilvl w:val="0"/>
+          <w:numId w:val="12"/>
+        </w:numPr>
+        <w:spacing w:line="276" w:lineRule="auto"/>
+        <w:rPr>
+          <w:lang w:val="en-US"/>
+        </w:rPr>
+      </w:pPr>
+      <w:hyperlink r:id="rId26" w:history="1">
+        <w:r>
+          <w:rPr>
+            <w:rStyle w:val="Collegamentoipertestuale"/>
+            <w:lang w:val="en-US"/>
+          </w:rPr>
+          <w:t>https://github.com/Kekkodf/Master-Thesis</w:t>
+        </w:r>
+      </w:hyperlink>
+      <w:r>
+        <w:rPr>
+          <w:lang w:val="en-US"/>
+        </w:rPr>
+        <w:t xml:space="preserve"> </w:t>
+      </w:r>
+    </w:p>
+    <w:p>
+      <w:pPr>
+        <w:pStyle w:val="Paragrafoelenco"/>
+        <w:numPr>
+          <w:ilvl w:val="0"/>
+          <w:numId w:val="12"/>
+        </w:numPr>
+        <w:spacing w:line="276" w:lineRule="auto"/>
+        <w:rPr>
+          <w:lang w:val="en-US"/>
+        </w:rPr>
+      </w:pPr>
+      <w:hyperlink r:id="rId27" w:history="1">
+        <w:r>
+          <w:rPr>
+            <w:rStyle w:val="Collegamentoipertestuale"/>
+            <w:lang w:val="en-US"/>
+          </w:rPr>
+          <w:t>https://github.com/Gheeroppa/UnipdMasterThesis</w:t>
+        </w:r>
+      </w:hyperlink>
+      <w:r>
+        <w:rPr>
+          <w:lang w:val="en-US"/>
+        </w:rPr>
+        <w:t xml:space="preserve"> </w:t>
+      </w:r>
+    </w:p>
+    <w:p>
+      <w:pPr>
+        <w:pStyle w:val="Paragrafoelenco"/>
+        <w:numPr>
+          <w:ilvl w:val="0"/>
+          <w:numId w:val="12"/>
+        </w:numPr>
+        <w:spacing w:line="276" w:lineRule="auto"/>
+        <w:rPr>
+          <w:lang w:val="en-US"/>
+        </w:rPr>
+      </w:pPr>
+      <w:hyperlink r:id="rId28" w:history="1">
+        <w:r>
+          <w:rPr>
+            <w:rStyle w:val="Collegamentoipertestuale"/>
+            <w:lang w:val="en-US"/>
+          </w:rPr>
+          <w:t>https://github.com/FilippoFantinato/model-checking-and-synthesis-of-best-effort-strategies-for-safety-and-co-safety-ltl</w:t>
+        </w:r>
+      </w:hyperlink>
+      <w:r>
+        <w:rPr>
+          <w:lang w:val="en-US"/>
+        </w:rPr>
+        <w:t xml:space="preserve"> </w:t>
+      </w:r>
+    </w:p>
+    <w:p>
+      <w:pPr>
+        <w:spacing w:line="276" w:lineRule="auto"/>
+        <w:rPr>
+          <w:lang w:val="en-US"/>
+        </w:rPr>
+      </w:pPr>
+      <w:r>
+        <w:rPr>
+          <w:lang w:val="en-US"/>
+        </w:rPr>
+        <w:t>Everything</w:t>
+      </w:r>
+      <w:r>
+        <w:rPr>
+          <w:lang w:val="en-US"/>
+        </w:rPr>
+        <w:t xml:space="preserve"> (for both slides and written templates – shameless plug, but I created this repo on purpose)</w:t>
+      </w:r>
+      <w:r>
+        <w:rPr>
+          <w:lang w:val="en-US"/>
+        </w:rPr>
+        <w:t>:</w:t>
+      </w:r>
+    </w:p>
+    <w:p>
+      <w:pPr>
+        <w:pStyle w:val="Paragrafoelenco"/>
+        <w:numPr>
+          <w:ilvl w:val="0"/>
+          <w:numId w:val="12"/>
+        </w:numPr>
+        <w:spacing w:line="276" w:lineRule="auto"/>
+        <w:rPr>
+          <w:lang w:val="en-US"/>
+        </w:rPr>
+      </w:pPr>
+      <w:hyperlink r:id="rId29" w:history="1">
+        <w:r>
+          <w:rPr>
+            <w:rStyle w:val="Collegamentoipertestuale"/>
+            <w:lang w:val="en-US"/>
+          </w:rPr>
+          <w:t>https://github.com/gabrielrovesti/UniPD-Swiss-Knife-Notes-Slides</w:t>
+        </w:r>
+      </w:hyperlink>
+      <w:r>
+        <w:rPr>
+          <w:lang w:val="en-US"/>
+        </w:rPr>
+        <w:t xml:space="preserve"> </w:t>
+      </w:r>
+    </w:p>
+    <w:p>
+      <w:pPr>
+        <w:spacing w:line="276" w:lineRule="auto"/>
         <w:rPr>
           <w:lang w:val="en-US"/>
         </w:rPr>
@@ -2890,19 +3599,19 @@
           <w:lang w:val="en-US"/>
         </w:rPr>
       </w:pPr>
-      <w:bookmarkStart w:id="5" w:name="_Toc170926854"/>
+      <w:bookmarkStart w:id="5" w:name="_Toc182229487"/>
       <w:r>
         <w:rPr>
           <w:lang w:val="en-US"/>
         </w:rPr>
         <w:lastRenderedPageBreak/>
-        <w:t xml:space="preserve">X Step: </w:t>
-      </w:r>
-      <w:r>
-        <w:rPr>
-          <w:lang w:val="en-US"/>
-        </w:rPr>
-        <w:t>Thesis Discussion</w:t>
+        <w:t>Third</w:t>
+      </w:r>
+      <w:r>
+        <w:rPr>
+          <w:lang w:val="en-US"/>
+        </w:rPr>
+        <w:t xml:space="preserve"> Step: Thesis Discussion</w:t>
       </w:r>
       <w:r>
         <w:rPr>
@@ -2963,14 +3672,6 @@
         </w:rPr>
         <w:t>It lasts 15 minutes + 5 of questions.</w:t>
       </w:r>
-    </w:p>
-    <w:p>
-      <w:pPr>
-        <w:spacing w:line="276" w:lineRule="auto"/>
-        <w:rPr>
-          <w:lang w:val="en-US"/>
-        </w:rPr>
-      </w:pPr>
     </w:p>
     <w:p>
       <w:pPr>
@@ -2978,12 +3679,13 @@
         <w:pBdr>
           <w:bottom w:val="single" w:sz="6" w:space="1" w:color="auto"/>
         </w:pBdr>
+        <w:spacing w:line="276" w:lineRule="auto"/>
         <w:jc w:val="center"/>
         <w:rPr>
           <w:lang w:val="en-US"/>
         </w:rPr>
       </w:pPr>
-      <w:bookmarkStart w:id="6" w:name="_Toc170926855"/>
+      <w:bookmarkStart w:id="6" w:name="_Toc182229488"/>
       <w:r>
         <w:rPr>
           <w:lang w:val="en-US"/>
@@ -2994,23 +3696,262 @@
     </w:p>
     <w:p>
       <w:pPr>
-        <w:spacing w:after="0"/>
-        <w:rPr>
-          <w:lang w:val="en-US"/>
-        </w:rPr>
-      </w:pPr>
-    </w:p>
-    <w:p>
-      <w:pPr>
-        <w:rPr>
-          <w:lang w:val="en-US"/>
-        </w:rPr>
-      </w:pPr>
-      <w:r>
-        <w:rPr>
-          <w:lang w:val="en-US"/>
-        </w:rPr>
-        <w:t>aaa</w:t>
+        <w:spacing w:after="0" w:line="276" w:lineRule="auto"/>
+        <w:rPr>
+          <w:lang w:val="en-US"/>
+        </w:rPr>
+      </w:pPr>
+    </w:p>
+    <w:p>
+      <w:pPr>
+        <w:spacing w:line="276" w:lineRule="auto"/>
+        <w:rPr>
+          <w:lang w:val="en-US"/>
+        </w:rPr>
+      </w:pPr>
+      <w:r>
+        <w:rPr>
+          <w:lang w:val="en-US"/>
+        </w:rPr>
+        <w:t>If you look inside of GitHub, you will find with ease everything you need:</w:t>
+      </w:r>
+    </w:p>
+    <w:p>
+      <w:pPr>
+        <w:spacing w:line="276" w:lineRule="auto"/>
+        <w:rPr>
+          <w:lang w:val="en-US"/>
+        </w:rPr>
+      </w:pPr>
+      <w:r>
+        <w:rPr>
+          <w:lang w:val="en-US"/>
+        </w:rPr>
+        <w:t>PowerPoint:</w:t>
+      </w:r>
+    </w:p>
+    <w:p>
+      <w:pPr>
+        <w:pStyle w:val="Paragrafoelenco"/>
+        <w:numPr>
+          <w:ilvl w:val="0"/>
+          <w:numId w:val="12"/>
+        </w:numPr>
+        <w:spacing w:line="276" w:lineRule="auto"/>
+        <w:rPr>
+          <w:lang w:val="en-US"/>
+        </w:rPr>
+      </w:pPr>
+      <w:hyperlink r:id="rId30" w:history="1">
+        <w:r>
+          <w:rPr>
+            <w:rStyle w:val="Collegamentoipertestuale"/>
+            <w:lang w:val="en-US"/>
+          </w:rPr>
+          <w:t>https://github.com/cipz/unipd_slide_tempate</w:t>
+        </w:r>
+      </w:hyperlink>
+      <w:r>
+        <w:rPr>
+          <w:lang w:val="en-US"/>
+        </w:rPr>
+        <w:t xml:space="preserve"> </w:t>
+      </w:r>
+    </w:p>
+    <w:p>
+      <w:pPr>
+        <w:spacing w:line="276" w:lineRule="auto"/>
+        <w:rPr>
+          <w:lang w:val="en-US"/>
+        </w:rPr>
+      </w:pPr>
+      <w:r>
+        <w:rPr>
+          <w:lang w:val="en-US"/>
+        </w:rPr>
+        <w:t>Typst:</w:t>
+      </w:r>
+    </w:p>
+    <w:p>
+      <w:pPr>
+        <w:pStyle w:val="Paragrafoelenco"/>
+        <w:numPr>
+          <w:ilvl w:val="0"/>
+          <w:numId w:val="12"/>
+        </w:numPr>
+        <w:spacing w:line="276" w:lineRule="auto"/>
+        <w:rPr>
+          <w:lang w:val="en-US"/>
+        </w:rPr>
+      </w:pPr>
+      <w:hyperlink r:id="rId31" w:history="1">
+        <w:r>
+          <w:rPr>
+            <w:rStyle w:val="Collegamentoipertestuale"/>
+            <w:lang w:val="en-US"/>
+          </w:rPr>
+          <w:t>https://github.com/SkiFire13/typst-slides-unipd</w:t>
+        </w:r>
+      </w:hyperlink>
+      <w:r>
+        <w:rPr>
+          <w:lang w:val="en-US"/>
+        </w:rPr>
+        <w:t xml:space="preserve"> </w:t>
+      </w:r>
+    </w:p>
+    <w:p>
+      <w:pPr>
+        <w:pStyle w:val="Paragrafoelenco"/>
+        <w:numPr>
+          <w:ilvl w:val="0"/>
+          <w:numId w:val="12"/>
+        </w:numPr>
+        <w:spacing w:line="276" w:lineRule="auto"/>
+        <w:rPr>
+          <w:lang w:val="en-US"/>
+        </w:rPr>
+      </w:pPr>
+      <w:hyperlink r:id="rId32" w:history="1">
+        <w:r>
+          <w:rPr>
+            <w:rStyle w:val="Collegamentoipertestuale"/>
+            <w:lang w:val="en-US"/>
+          </w:rPr>
+          <w:t>https://github.com/lusergit/presentation-slides</w:t>
+        </w:r>
+      </w:hyperlink>
+      <w:r>
+        <w:rPr>
+          <w:lang w:val="en-US"/>
+        </w:rPr>
+        <w:t xml:space="preserve"> </w:t>
+      </w:r>
+    </w:p>
+    <w:p>
+      <w:pPr>
+        <w:pStyle w:val="Paragrafoelenco"/>
+        <w:numPr>
+          <w:ilvl w:val="0"/>
+          <w:numId w:val="12"/>
+        </w:numPr>
+        <w:spacing w:line="276" w:lineRule="auto"/>
+        <w:rPr>
+          <w:lang w:val="en-US"/>
+        </w:rPr>
+      </w:pPr>
+      <w:hyperlink r:id="rId33" w:history="1">
+        <w:r>
+          <w:rPr>
+            <w:rStyle w:val="Collegamentoipertestuale"/>
+            <w:lang w:val="en-US"/>
+          </w:rPr>
+          <w:t>https://github.com/augustozanellato/polylux-unipd</w:t>
+        </w:r>
+      </w:hyperlink>
+      <w:r>
+        <w:rPr>
+          <w:lang w:val="en-US"/>
+        </w:rPr>
+        <w:t xml:space="preserve"> </w:t>
+      </w:r>
+    </w:p>
+    <w:p>
+      <w:pPr>
+        <w:spacing w:line="276" w:lineRule="auto"/>
+        <w:rPr>
+          <w:lang w:val="en-US"/>
+        </w:rPr>
+      </w:pPr>
+      <w:r>
+        <w:rPr>
+          <w:lang w:val="en-US"/>
+        </w:rPr>
+        <w:t>Beamer:</w:t>
+      </w:r>
+    </w:p>
+    <w:p>
+      <w:pPr>
+        <w:pStyle w:val="Paragrafoelenco"/>
+        <w:numPr>
+          <w:ilvl w:val="0"/>
+          <w:numId w:val="12"/>
+        </w:numPr>
+        <w:spacing w:line="276" w:lineRule="auto"/>
+        <w:rPr>
+          <w:lang w:val="en-US"/>
+        </w:rPr>
+      </w:pPr>
+      <w:hyperlink r:id="rId34" w:history="1">
+        <w:r>
+          <w:rPr>
+            <w:rStyle w:val="Collegamentoipertestuale"/>
+            <w:lang w:val="en-US"/>
+          </w:rPr>
+          <w:t>https://github.com/codatomrc/PadovaThesis</w:t>
+        </w:r>
+      </w:hyperlink>
+      <w:r>
+        <w:rPr>
+          <w:lang w:val="en-US"/>
+        </w:rPr>
+        <w:t xml:space="preserve"> </w:t>
+      </w:r>
+    </w:p>
+    <w:p>
+      <w:pPr>
+        <w:pStyle w:val="Paragrafoelenco"/>
+        <w:numPr>
+          <w:ilvl w:val="0"/>
+          <w:numId w:val="12"/>
+        </w:numPr>
+        <w:spacing w:line="276" w:lineRule="auto"/>
+        <w:rPr>
+          <w:lang w:val="en-US"/>
+        </w:rPr>
+      </w:pPr>
+      <w:hyperlink r:id="rId35" w:history="1">
+        <w:r>
+          <w:rPr>
+            <w:rStyle w:val="Collegamentoipertestuale"/>
+            <w:lang w:val="en-US"/>
+          </w:rPr>
+          <w:t>https://www.math.unipd.it/~burattin/other/tema-latex-beamer-padova/</w:t>
+        </w:r>
+      </w:hyperlink>
+      <w:r>
+        <w:rPr>
+          <w:lang w:val="en-US"/>
+        </w:rPr>
+        <w:t xml:space="preserve"> </w:t>
+      </w:r>
+    </w:p>
+    <w:p>
+      <w:pPr>
+        <w:pStyle w:val="Paragrafoelenco"/>
+        <w:numPr>
+          <w:ilvl w:val="0"/>
+          <w:numId w:val="12"/>
+        </w:numPr>
+        <w:spacing w:line="276" w:lineRule="auto"/>
+        <w:rPr>
+          <w:lang w:val="en-US"/>
+        </w:rPr>
+      </w:pPr>
+      <w:hyperlink r:id="rId36" w:history="1">
+        <w:r>
+          <w:rPr>
+            <w:rStyle w:val="Collegamentoipertestuale"/>
+            <w:lang w:val="en-US"/>
+          </w:rPr>
+          <w:t>https://github.com/lusergit/presentation-slides</w:t>
+        </w:r>
+      </w:hyperlink>
+      <w:r>
+        <w:rPr>
+          <w:lang w:val="en-US"/>
+        </w:rPr>
+        <w:t xml:space="preserve"> </w:t>
       </w:r>
     </w:p>
     <w:sectPr>
@@ -3028,6 +3969,118 @@
 <file path=word/numbering.xml><?xml version="1.0" encoding="utf-8"?>
 <w:numbering xmlns:wpc="http://schemas.microsoft.com/office/word/2010/wordprocessingCanvas" xmlns:cx="http://schemas.microsoft.com/office/drawing/2014/chartex" xmlns:cx1="http://schemas.microsoft.com/office/drawing/2015/9/8/chartex" xmlns:cx2="http://schemas.microsoft.com/office/drawing/2015/10/21/chartex" xmlns:cx3="http://schemas.microsoft.com/office/drawing/2016/5/9/chartex" xmlns:cx4="http://schemas.microsoft.com/office/drawing/2016/5/10/chartex" xmlns:cx5="http://schemas.microsoft.com/office/drawing/2016/5/11/chartex" xmlns:cx6="http://schemas.microsoft.com/office/drawing/2016/5/12/chartex" xmlns:cx7="http://schemas.microsoft.com/office/drawing/2016/5/13/chartex" xmlns:cx8="http://schemas.microsoft.com/office/drawing/2016/5/14/chartex" xmlns:mc="http://schemas.openxmlformats.org/markup-compatibility/2006" xmlns:aink="http://schemas.microsoft.com/office/drawing/2016/ink" xmlns:am3d="http://schemas.microsoft.com/office/drawing/2017/model3d" xmlns:o="urn:schemas-microsoft-com:office:office" xmlns:oel="http://schemas.microsoft.com/office/2019/extlst" xmlns:r="http://schemas.openxmlformats.org/officeDocument/2006/relationships" xmlns:m="http://schemas.openxmlformats.org/officeDocument/2006/math" xmlns:v="urn:schemas-microsoft-com:vml" xmlns:wp14="http://schemas.microsoft.com/office/word/2010/wordprocessingDrawing" xmlns:wp="http://schemas.openxmlformats.org/drawingml/2006/wordprocessingDrawing" xmlns:w10="urn:schemas-microsoft-com:office:word" xmlns:w="http://schemas.openxmlformats.org/wordprocessingml/2006/main" xmlns:w14="http://schemas.microsoft.com/office/word/2010/wordml" xmlns:w15="http://schemas.microsoft.com/office/word/2012/wordml" xmlns:w16cex="http://schemas.microsoft.com/office/word/2018/wordml/cex" xmlns:w16cid="http://schemas.microsoft.com/office/word/2016/wordml/cid" xmlns:w16="http://schemas.microsoft.com/office/word/2018/wordml" xmlns:w16du="http://schemas.microsoft.com/office/word/2023/wordml/word16du" xmlns:w16sdtdh="http://schemas.microsoft.com/office/word/2020/wordml/sdtdatahash" xmlns:w16se="http://schemas.microsoft.com/office/word/2015/wordml/symex" xmlns:wpg="http://schemas.microsoft.com/office/word/2010/wordprocessingGroup" xmlns:wpi="http://schemas.microsoft.com/office/word/2010/wordprocessingInk" xmlns:wne="http://schemas.microsoft.com/office/word/2006/wordml" xmlns:wps="http://schemas.microsoft.com/office/word/2010/wordprocessingShape" mc:Ignorable="w14 w15 w16se w16cid w16 w16cex w16sdtdh w16du wp14">
   <w:abstractNum w:abstractNumId="0" w15:restartNumberingAfterBreak="0">
+    <w:nsid w:val="06DC67D8"/>
+    <w:multiLevelType w:val="hybridMultilevel"/>
+    <w:tmpl w:val="27A8D94E"/>
+    <w:lvl w:ilvl="0" w:tplc="02C21A62">
+      <w:numFmt w:val="bullet"/>
+      <w:lvlText w:val="-"/>
+      <w:lvlJc w:val="left"/>
+      <w:pPr>
+        <w:ind w:left="720" w:hanging="360"/>
+      </w:pPr>
+      <w:rPr>
+        <w:rFonts w:ascii="Aptos" w:eastAsiaTheme="minorEastAsia" w:hAnsi="Aptos" w:cstheme="minorBidi" w:hint="default"/>
+      </w:rPr>
+    </w:lvl>
+    <w:lvl w:ilvl="1" w:tplc="04100003" w:tentative="1">
+      <w:start w:val="1"/>
+      <w:numFmt w:val="bullet"/>
+      <w:lvlText w:val="o"/>
+      <w:lvlJc w:val="left"/>
+      <w:pPr>
+        <w:ind w:left="1440" w:hanging="360"/>
+      </w:pPr>
+      <w:rPr>
+        <w:rFonts w:ascii="Courier New" w:hAnsi="Courier New" w:cs="Courier New" w:hint="default"/>
+      </w:rPr>
+    </w:lvl>
+    <w:lvl w:ilvl="2" w:tplc="04100005" w:tentative="1">
+      <w:start w:val="1"/>
+      <w:numFmt w:val="bullet"/>
+      <w:lvlText w:val=""/>
+      <w:lvlJc w:val="left"/>
+      <w:pPr>
+        <w:ind w:left="2160" w:hanging="360"/>
+      </w:pPr>
+      <w:rPr>
+        <w:rFonts w:ascii="Wingdings" w:hAnsi="Wingdings" w:hint="default"/>
+      </w:rPr>
+    </w:lvl>
+    <w:lvl w:ilvl="3" w:tplc="04100001" w:tentative="1">
+      <w:start w:val="1"/>
+      <w:numFmt w:val="bullet"/>
+      <w:lvlText w:val=""/>
+      <w:lvlJc w:val="left"/>
+      <w:pPr>
+        <w:ind w:left="2880" w:hanging="360"/>
+      </w:pPr>
+      <w:rPr>
+        <w:rFonts w:ascii="Symbol" w:hAnsi="Symbol" w:hint="default"/>
+      </w:rPr>
+    </w:lvl>
+    <w:lvl w:ilvl="4" w:tplc="04100003" w:tentative="1">
+      <w:start w:val="1"/>
+      <w:numFmt w:val="bullet"/>
+      <w:lvlText w:val="o"/>
+      <w:lvlJc w:val="left"/>
+      <w:pPr>
+        <w:ind w:left="3600" w:hanging="360"/>
+      </w:pPr>
+      <w:rPr>
+        <w:rFonts w:ascii="Courier New" w:hAnsi="Courier New" w:cs="Courier New" w:hint="default"/>
+      </w:rPr>
+    </w:lvl>
+    <w:lvl w:ilvl="5" w:tplc="04100005" w:tentative="1">
+      <w:start w:val="1"/>
+      <w:numFmt w:val="bullet"/>
+      <w:lvlText w:val=""/>
+      <w:lvlJc w:val="left"/>
+      <w:pPr>
+        <w:ind w:left="4320" w:hanging="360"/>
+      </w:pPr>
+      <w:rPr>
+        <w:rFonts w:ascii="Wingdings" w:hAnsi="Wingdings" w:hint="default"/>
+      </w:rPr>
+    </w:lvl>
+    <w:lvl w:ilvl="6" w:tplc="04100001" w:tentative="1">
+      <w:start w:val="1"/>
+      <w:numFmt w:val="bullet"/>
+      <w:lvlText w:val=""/>
+      <w:lvlJc w:val="left"/>
+      <w:pPr>
+        <w:ind w:left="5040" w:hanging="360"/>
+      </w:pPr>
+      <w:rPr>
+        <w:rFonts w:ascii="Symbol" w:hAnsi="Symbol" w:hint="default"/>
+      </w:rPr>
+    </w:lvl>
+    <w:lvl w:ilvl="7" w:tplc="04100003" w:tentative="1">
+      <w:start w:val="1"/>
+      <w:numFmt w:val="bullet"/>
+      <w:lvlText w:val="o"/>
+      <w:lvlJc w:val="left"/>
+      <w:pPr>
+        <w:ind w:left="5760" w:hanging="360"/>
+      </w:pPr>
+      <w:rPr>
+        <w:rFonts w:ascii="Courier New" w:hAnsi="Courier New" w:cs="Courier New" w:hint="default"/>
+      </w:rPr>
+    </w:lvl>
+    <w:lvl w:ilvl="8" w:tplc="04100005" w:tentative="1">
+      <w:start w:val="1"/>
+      <w:numFmt w:val="bullet"/>
+      <w:lvlText w:val=""/>
+      <w:lvlJc w:val="left"/>
+      <w:pPr>
+        <w:ind w:left="6480" w:hanging="360"/>
+      </w:pPr>
+      <w:rPr>
+        <w:rFonts w:ascii="Wingdings" w:hAnsi="Wingdings" w:hint="default"/>
+      </w:rPr>
+    </w:lvl>
+  </w:abstractNum>
+  <w:abstractNum w:abstractNumId="1" w15:restartNumberingAfterBreak="0">
     <w:nsid w:val="1482775B"/>
     <w:multiLevelType w:val="multilevel"/>
     <w:tmpl w:val="0EBA3C40"/>
@@ -3122,7 +4175,7 @@
       </w:pPr>
     </w:lvl>
   </w:abstractNum>
-  <w:abstractNum w:abstractNumId="1" w15:restartNumberingAfterBreak="0">
+  <w:abstractNum w:abstractNumId="2" w15:restartNumberingAfterBreak="0">
     <w:nsid w:val="264C582C"/>
     <w:multiLevelType w:val="hybridMultilevel"/>
     <w:tmpl w:val="9AC2A3CC"/>
@@ -3234,7 +4287,7 @@
       </w:rPr>
     </w:lvl>
   </w:abstractNum>
-  <w:abstractNum w:abstractNumId="2" w15:restartNumberingAfterBreak="0">
+  <w:abstractNum w:abstractNumId="3" w15:restartNumberingAfterBreak="0">
     <w:nsid w:val="2A663B5F"/>
     <w:multiLevelType w:val="multilevel"/>
     <w:tmpl w:val="EA7AE5A0"/>
@@ -3383,7 +4436,231 @@
       </w:rPr>
     </w:lvl>
   </w:abstractNum>
-  <w:abstractNum w:abstractNumId="3" w15:restartNumberingAfterBreak="0">
+  <w:abstractNum w:abstractNumId="4" w15:restartNumberingAfterBreak="0">
+    <w:nsid w:val="4B7F09E9"/>
+    <w:multiLevelType w:val="hybridMultilevel"/>
+    <w:tmpl w:val="B286595C"/>
+    <w:lvl w:ilvl="0" w:tplc="02C21A62">
+      <w:numFmt w:val="bullet"/>
+      <w:lvlText w:val="-"/>
+      <w:lvlJc w:val="left"/>
+      <w:pPr>
+        <w:ind w:left="720" w:hanging="360"/>
+      </w:pPr>
+      <w:rPr>
+        <w:rFonts w:ascii="Aptos" w:eastAsiaTheme="minorEastAsia" w:hAnsi="Aptos" w:cstheme="minorBidi" w:hint="default"/>
+      </w:rPr>
+    </w:lvl>
+    <w:lvl w:ilvl="1" w:tplc="04100003" w:tentative="1">
+      <w:start w:val="1"/>
+      <w:numFmt w:val="bullet"/>
+      <w:lvlText w:val="o"/>
+      <w:lvlJc w:val="left"/>
+      <w:pPr>
+        <w:ind w:left="1440" w:hanging="360"/>
+      </w:pPr>
+      <w:rPr>
+        <w:rFonts w:ascii="Courier New" w:hAnsi="Courier New" w:cs="Courier New" w:hint="default"/>
+      </w:rPr>
+    </w:lvl>
+    <w:lvl w:ilvl="2" w:tplc="04100005" w:tentative="1">
+      <w:start w:val="1"/>
+      <w:numFmt w:val="bullet"/>
+      <w:lvlText w:val=""/>
+      <w:lvlJc w:val="left"/>
+      <w:pPr>
+        <w:ind w:left="2160" w:hanging="360"/>
+      </w:pPr>
+      <w:rPr>
+        <w:rFonts w:ascii="Wingdings" w:hAnsi="Wingdings" w:hint="default"/>
+      </w:rPr>
+    </w:lvl>
+    <w:lvl w:ilvl="3" w:tplc="04100001" w:tentative="1">
+      <w:start w:val="1"/>
+      <w:numFmt w:val="bullet"/>
+      <w:lvlText w:val=""/>
+      <w:lvlJc w:val="left"/>
+      <w:pPr>
+        <w:ind w:left="2880" w:hanging="360"/>
+      </w:pPr>
+      <w:rPr>
+        <w:rFonts w:ascii="Symbol" w:hAnsi="Symbol" w:hint="default"/>
+      </w:rPr>
+    </w:lvl>
+    <w:lvl w:ilvl="4" w:tplc="04100003" w:tentative="1">
+      <w:start w:val="1"/>
+      <w:numFmt w:val="bullet"/>
+      <w:lvlText w:val="o"/>
+      <w:lvlJc w:val="left"/>
+      <w:pPr>
+        <w:ind w:left="3600" w:hanging="360"/>
+      </w:pPr>
+      <w:rPr>
+        <w:rFonts w:ascii="Courier New" w:hAnsi="Courier New" w:cs="Courier New" w:hint="default"/>
+      </w:rPr>
+    </w:lvl>
+    <w:lvl w:ilvl="5" w:tplc="04100005" w:tentative="1">
+      <w:start w:val="1"/>
+      <w:numFmt w:val="bullet"/>
+      <w:lvlText w:val=""/>
+      <w:lvlJc w:val="left"/>
+      <w:pPr>
+        <w:ind w:left="4320" w:hanging="360"/>
+      </w:pPr>
+      <w:rPr>
+        <w:rFonts w:ascii="Wingdings" w:hAnsi="Wingdings" w:hint="default"/>
+      </w:rPr>
+    </w:lvl>
+    <w:lvl w:ilvl="6" w:tplc="04100001" w:tentative="1">
+      <w:start w:val="1"/>
+      <w:numFmt w:val="bullet"/>
+      <w:lvlText w:val=""/>
+      <w:lvlJc w:val="left"/>
+      <w:pPr>
+        <w:ind w:left="5040" w:hanging="360"/>
+      </w:pPr>
+      <w:rPr>
+        <w:rFonts w:ascii="Symbol" w:hAnsi="Symbol" w:hint="default"/>
+      </w:rPr>
+    </w:lvl>
+    <w:lvl w:ilvl="7" w:tplc="04100003" w:tentative="1">
+      <w:start w:val="1"/>
+      <w:numFmt w:val="bullet"/>
+      <w:lvlText w:val="o"/>
+      <w:lvlJc w:val="left"/>
+      <w:pPr>
+        <w:ind w:left="5760" w:hanging="360"/>
+      </w:pPr>
+      <w:rPr>
+        <w:rFonts w:ascii="Courier New" w:hAnsi="Courier New" w:cs="Courier New" w:hint="default"/>
+      </w:rPr>
+    </w:lvl>
+    <w:lvl w:ilvl="8" w:tplc="04100005" w:tentative="1">
+      <w:start w:val="1"/>
+      <w:numFmt w:val="bullet"/>
+      <w:lvlText w:val=""/>
+      <w:lvlJc w:val="left"/>
+      <w:pPr>
+        <w:ind w:left="6480" w:hanging="360"/>
+      </w:pPr>
+      <w:rPr>
+        <w:rFonts w:ascii="Wingdings" w:hAnsi="Wingdings" w:hint="default"/>
+      </w:rPr>
+    </w:lvl>
+  </w:abstractNum>
+  <w:abstractNum w:abstractNumId="5" w15:restartNumberingAfterBreak="0">
+    <w:nsid w:val="5B4E0A5D"/>
+    <w:multiLevelType w:val="hybridMultilevel"/>
+    <w:tmpl w:val="9A4CF400"/>
+    <w:lvl w:ilvl="0" w:tplc="02C21A62">
+      <w:numFmt w:val="bullet"/>
+      <w:lvlText w:val="-"/>
+      <w:lvlJc w:val="left"/>
+      <w:pPr>
+        <w:ind w:left="720" w:hanging="360"/>
+      </w:pPr>
+      <w:rPr>
+        <w:rFonts w:ascii="Aptos" w:eastAsiaTheme="minorEastAsia" w:hAnsi="Aptos" w:cstheme="minorBidi" w:hint="default"/>
+      </w:rPr>
+    </w:lvl>
+    <w:lvl w:ilvl="1" w:tplc="04100003" w:tentative="1">
+      <w:start w:val="1"/>
+      <w:numFmt w:val="bullet"/>
+      <w:lvlText w:val="o"/>
+      <w:lvlJc w:val="left"/>
+      <w:pPr>
+        <w:ind w:left="1440" w:hanging="360"/>
+      </w:pPr>
+      <w:rPr>
+        <w:rFonts w:ascii="Courier New" w:hAnsi="Courier New" w:cs="Courier New" w:hint="default"/>
+      </w:rPr>
+    </w:lvl>
+    <w:lvl w:ilvl="2" w:tplc="04100005" w:tentative="1">
+      <w:start w:val="1"/>
+      <w:numFmt w:val="bullet"/>
+      <w:lvlText w:val=""/>
+      <w:lvlJc w:val="left"/>
+      <w:pPr>
+        <w:ind w:left="2160" w:hanging="360"/>
+      </w:pPr>
+      <w:rPr>
+        <w:rFonts w:ascii="Wingdings" w:hAnsi="Wingdings" w:hint="default"/>
+      </w:rPr>
+    </w:lvl>
+    <w:lvl w:ilvl="3" w:tplc="04100001" w:tentative="1">
+      <w:start w:val="1"/>
+      <w:numFmt w:val="bullet"/>
+      <w:lvlText w:val=""/>
+      <w:lvlJc w:val="left"/>
+      <w:pPr>
+        <w:ind w:left="2880" w:hanging="360"/>
+      </w:pPr>
+      <w:rPr>
+        <w:rFonts w:ascii="Symbol" w:hAnsi="Symbol" w:hint="default"/>
+      </w:rPr>
+    </w:lvl>
+    <w:lvl w:ilvl="4" w:tplc="04100003" w:tentative="1">
+      <w:start w:val="1"/>
+      <w:numFmt w:val="bullet"/>
+      <w:lvlText w:val="o"/>
+      <w:lvlJc w:val="left"/>
+      <w:pPr>
+        <w:ind w:left="3600" w:hanging="360"/>
+      </w:pPr>
+      <w:rPr>
+        <w:rFonts w:ascii="Courier New" w:hAnsi="Courier New" w:cs="Courier New" w:hint="default"/>
+      </w:rPr>
+    </w:lvl>
+    <w:lvl w:ilvl="5" w:tplc="04100005" w:tentative="1">
+      <w:start w:val="1"/>
+      <w:numFmt w:val="bullet"/>
+      <w:lvlText w:val=""/>
+      <w:lvlJc w:val="left"/>
+      <w:pPr>
+        <w:ind w:left="4320" w:hanging="360"/>
+      </w:pPr>
+      <w:rPr>
+        <w:rFonts w:ascii="Wingdings" w:hAnsi="Wingdings" w:hint="default"/>
+      </w:rPr>
+    </w:lvl>
+    <w:lvl w:ilvl="6" w:tplc="04100001" w:tentative="1">
+      <w:start w:val="1"/>
+      <w:numFmt w:val="bullet"/>
+      <w:lvlText w:val=""/>
+      <w:lvlJc w:val="left"/>
+      <w:pPr>
+        <w:ind w:left="5040" w:hanging="360"/>
+      </w:pPr>
+      <w:rPr>
+        <w:rFonts w:ascii="Symbol" w:hAnsi="Symbol" w:hint="default"/>
+      </w:rPr>
+    </w:lvl>
+    <w:lvl w:ilvl="7" w:tplc="04100003" w:tentative="1">
+      <w:start w:val="1"/>
+      <w:numFmt w:val="bullet"/>
+      <w:lvlText w:val="o"/>
+      <w:lvlJc w:val="left"/>
+      <w:pPr>
+        <w:ind w:left="5760" w:hanging="360"/>
+      </w:pPr>
+      <w:rPr>
+        <w:rFonts w:ascii="Courier New" w:hAnsi="Courier New" w:cs="Courier New" w:hint="default"/>
+      </w:rPr>
+    </w:lvl>
+    <w:lvl w:ilvl="8" w:tplc="04100005" w:tentative="1">
+      <w:start w:val="1"/>
+      <w:numFmt w:val="bullet"/>
+      <w:lvlText w:val=""/>
+      <w:lvlJc w:val="left"/>
+      <w:pPr>
+        <w:ind w:left="6480" w:hanging="360"/>
+      </w:pPr>
+      <w:rPr>
+        <w:rFonts w:ascii="Wingdings" w:hAnsi="Wingdings" w:hint="default"/>
+      </w:rPr>
+    </w:lvl>
+  </w:abstractNum>
+  <w:abstractNum w:abstractNumId="6" w15:restartNumberingAfterBreak="0">
     <w:nsid w:val="5BB20AB4"/>
     <w:multiLevelType w:val="multilevel"/>
     <w:tmpl w:val="B78E6E8C"/>
@@ -3532,7 +4809,120 @@
       </w:rPr>
     </w:lvl>
   </w:abstractNum>
-  <w:abstractNum w:abstractNumId="4" w15:restartNumberingAfterBreak="0">
+  <w:abstractNum w:abstractNumId="7" w15:restartNumberingAfterBreak="0">
+    <w:nsid w:val="71BF6CD1"/>
+    <w:multiLevelType w:val="hybridMultilevel"/>
+    <w:tmpl w:val="CCDA443A"/>
+    <w:lvl w:ilvl="0" w:tplc="04100001">
+      <w:start w:val="1"/>
+      <w:numFmt w:val="bullet"/>
+      <w:lvlText w:val=""/>
+      <w:lvlJc w:val="left"/>
+      <w:pPr>
+        <w:ind w:left="720" w:hanging="360"/>
+      </w:pPr>
+      <w:rPr>
+        <w:rFonts w:ascii="Symbol" w:hAnsi="Symbol" w:hint="default"/>
+      </w:rPr>
+    </w:lvl>
+    <w:lvl w:ilvl="1" w:tplc="04100003" w:tentative="1">
+      <w:start w:val="1"/>
+      <w:numFmt w:val="bullet"/>
+      <w:lvlText w:val="o"/>
+      <w:lvlJc w:val="left"/>
+      <w:pPr>
+        <w:ind w:left="1440" w:hanging="360"/>
+      </w:pPr>
+      <w:rPr>
+        <w:rFonts w:ascii="Courier New" w:hAnsi="Courier New" w:cs="Courier New" w:hint="default"/>
+      </w:rPr>
+    </w:lvl>
+    <w:lvl w:ilvl="2" w:tplc="04100005" w:tentative="1">
+      <w:start w:val="1"/>
+      <w:numFmt w:val="bullet"/>
+      <w:lvlText w:val=""/>
+      <w:lvlJc w:val="left"/>
+      <w:pPr>
+        <w:ind w:left="2160" w:hanging="360"/>
+      </w:pPr>
+      <w:rPr>
+        <w:rFonts w:ascii="Wingdings" w:hAnsi="Wingdings" w:hint="default"/>
+      </w:rPr>
+    </w:lvl>
+    <w:lvl w:ilvl="3" w:tplc="04100001" w:tentative="1">
+      <w:start w:val="1"/>
+      <w:numFmt w:val="bullet"/>
+      <w:lvlText w:val=""/>
+      <w:lvlJc w:val="left"/>
+      <w:pPr>
+        <w:ind w:left="2880" w:hanging="360"/>
+      </w:pPr>
+      <w:rPr>
+        <w:rFonts w:ascii="Symbol" w:hAnsi="Symbol" w:hint="default"/>
+      </w:rPr>
+    </w:lvl>
+    <w:lvl w:ilvl="4" w:tplc="04100003" w:tentative="1">
+      <w:start w:val="1"/>
+      <w:numFmt w:val="bullet"/>
+      <w:lvlText w:val="o"/>
+      <w:lvlJc w:val="left"/>
+      <w:pPr>
+        <w:ind w:left="3600" w:hanging="360"/>
+      </w:pPr>
+      <w:rPr>
+        <w:rFonts w:ascii="Courier New" w:hAnsi="Courier New" w:cs="Courier New" w:hint="default"/>
+      </w:rPr>
+    </w:lvl>
+    <w:lvl w:ilvl="5" w:tplc="04100005" w:tentative="1">
+      <w:start w:val="1"/>
+      <w:numFmt w:val="bullet"/>
+      <w:lvlText w:val=""/>
+      <w:lvlJc w:val="left"/>
+      <w:pPr>
+        <w:ind w:left="4320" w:hanging="360"/>
+      </w:pPr>
+      <w:rPr>
+        <w:rFonts w:ascii="Wingdings" w:hAnsi="Wingdings" w:hint="default"/>
+      </w:rPr>
+    </w:lvl>
+    <w:lvl w:ilvl="6" w:tplc="04100001" w:tentative="1">
+      <w:start w:val="1"/>
+      <w:numFmt w:val="bullet"/>
+      <w:lvlText w:val=""/>
+      <w:lvlJc w:val="left"/>
+      <w:pPr>
+        <w:ind w:left="5040" w:hanging="360"/>
+      </w:pPr>
+      <w:rPr>
+        <w:rFonts w:ascii="Symbol" w:hAnsi="Symbol" w:hint="default"/>
+      </w:rPr>
+    </w:lvl>
+    <w:lvl w:ilvl="7" w:tplc="04100003" w:tentative="1">
+      <w:start w:val="1"/>
+      <w:numFmt w:val="bullet"/>
+      <w:lvlText w:val="o"/>
+      <w:lvlJc w:val="left"/>
+      <w:pPr>
+        <w:ind w:left="5760" w:hanging="360"/>
+      </w:pPr>
+      <w:rPr>
+        <w:rFonts w:ascii="Courier New" w:hAnsi="Courier New" w:cs="Courier New" w:hint="default"/>
+      </w:rPr>
+    </w:lvl>
+    <w:lvl w:ilvl="8" w:tplc="04100005" w:tentative="1">
+      <w:start w:val="1"/>
+      <w:numFmt w:val="bullet"/>
+      <w:lvlText w:val=""/>
+      <w:lvlJc w:val="left"/>
+      <w:pPr>
+        <w:ind w:left="6480" w:hanging="360"/>
+      </w:pPr>
+      <w:rPr>
+        <w:rFonts w:ascii="Wingdings" w:hAnsi="Wingdings" w:hint="default"/>
+      </w:rPr>
+    </w:lvl>
+  </w:abstractNum>
+  <w:abstractNum w:abstractNumId="8" w15:restartNumberingAfterBreak="0">
     <w:nsid w:val="7E777633"/>
     <w:multiLevelType w:val="hybridMultilevel"/>
     <w:tmpl w:val="A01E354C"/>
@@ -3646,46 +5036,58 @@
     </w:lvl>
   </w:abstractNum>
   <w:num w:numId="1" w16cid:durableId="225579854">
+    <w:abstractNumId w:val="1"/>
+  </w:num>
+  <w:num w:numId="2" w16cid:durableId="578755021">
+    <w:abstractNumId w:val="1"/>
+  </w:num>
+  <w:num w:numId="3" w16cid:durableId="1423378425">
+    <w:abstractNumId w:val="1"/>
+  </w:num>
+  <w:num w:numId="4" w16cid:durableId="1552691922">
+    <w:abstractNumId w:val="1"/>
+  </w:num>
+  <w:num w:numId="5" w16cid:durableId="1921478778">
+    <w:abstractNumId w:val="1"/>
+  </w:num>
+  <w:num w:numId="6" w16cid:durableId="1783257205">
+    <w:abstractNumId w:val="1"/>
+  </w:num>
+  <w:num w:numId="7" w16cid:durableId="1934586290">
+    <w:abstractNumId w:val="1"/>
+  </w:num>
+  <w:num w:numId="8" w16cid:durableId="388041615">
+    <w:abstractNumId w:val="1"/>
+  </w:num>
+  <w:num w:numId="9" w16cid:durableId="261649492">
+    <w:abstractNumId w:val="1"/>
+  </w:num>
+  <w:num w:numId="10" w16cid:durableId="1339700317">
+    <w:abstractNumId w:val="1"/>
+  </w:num>
+  <w:num w:numId="11" w16cid:durableId="990258795">
+    <w:abstractNumId w:val="8"/>
+  </w:num>
+  <w:num w:numId="12" w16cid:durableId="1914385651">
+    <w:abstractNumId w:val="2"/>
+  </w:num>
+  <w:num w:numId="13" w16cid:durableId="904880025">
+    <w:abstractNumId w:val="6"/>
+  </w:num>
+  <w:num w:numId="14" w16cid:durableId="1889100163">
+    <w:abstractNumId w:val="3"/>
+  </w:num>
+  <w:num w:numId="15" w16cid:durableId="1937250111">
+    <w:abstractNumId w:val="7"/>
+  </w:num>
+  <w:num w:numId="16" w16cid:durableId="1145464161">
     <w:abstractNumId w:val="0"/>
   </w:num>
-  <w:num w:numId="2" w16cid:durableId="578755021">
-    <w:abstractNumId w:val="0"/>
-  </w:num>
-  <w:num w:numId="3" w16cid:durableId="1423378425">
-    <w:abstractNumId w:val="0"/>
-  </w:num>
-  <w:num w:numId="4" w16cid:durableId="1552691922">
-    <w:abstractNumId w:val="0"/>
-  </w:num>
-  <w:num w:numId="5" w16cid:durableId="1921478778">
-    <w:abstractNumId w:val="0"/>
-  </w:num>
-  <w:num w:numId="6" w16cid:durableId="1783257205">
-    <w:abstractNumId w:val="0"/>
-  </w:num>
-  <w:num w:numId="7" w16cid:durableId="1934586290">
-    <w:abstractNumId w:val="0"/>
-  </w:num>
-  <w:num w:numId="8" w16cid:durableId="388041615">
-    <w:abstractNumId w:val="0"/>
-  </w:num>
-  <w:num w:numId="9" w16cid:durableId="261649492">
-    <w:abstractNumId w:val="0"/>
-  </w:num>
-  <w:num w:numId="10" w16cid:durableId="1339700317">
-    <w:abstractNumId w:val="0"/>
-  </w:num>
-  <w:num w:numId="11" w16cid:durableId="990258795">
+  <w:num w:numId="17" w16cid:durableId="1586111815">
     <w:abstractNumId w:val="4"/>
   </w:num>
-  <w:num w:numId="12" w16cid:durableId="1914385651">
-    <w:abstractNumId w:val="1"/>
-  </w:num>
-  <w:num w:numId="13" w16cid:durableId="904880025">
-    <w:abstractNumId w:val="3"/>
-  </w:num>
-  <w:num w:numId="14" w16cid:durableId="1889100163">
-    <w:abstractNumId w:val="2"/>
+  <w:num w:numId="18" w16cid:durableId="1588078639">
+    <w:abstractNumId w:val="5"/>
   </w:num>
 </w:numbering>
 </file>
@@ -4938,8 +6340,10 @@
     <w:rsidRoot w:val="006277C1"/>
     <w:rsid w:val="00060B28"/>
     <w:rsid w:val="00411E31"/>
+    <w:rsid w:val="005D50DB"/>
     <w:rsid w:val="006277C1"/>
     <w:rsid w:val="00907DCD"/>
+    <w:rsid w:val="00E20254"/>
     <w:rsid w:val="00F23F74"/>
     <w:rsid w:val="00F85355"/>
   </w:rsids>
@@ -5396,10 +6800,6 @@
     <w:name w:val="51C488477CFA47928594D476E355F2CE"/>
     <w:rsid w:val="006277C1"/>
   </w:style>
-  <w:style w:type="paragraph" w:customStyle="1" w:styleId="25B0D380067547E7B155E1CE594C664A">
-    <w:name w:val="25B0D380067547E7B155E1CE594C664A"/>
-    <w:rsid w:val="006277C1"/>
-  </w:style>
 </w:styles>
 </file>
 

</xml_diff>